<commit_message>
Task 4 popravljeno - finalna verzija
</commit_message>
<xml_diff>
--- a/Analiza i dizajn sistema.docx
+++ b/Analiza i dizajn sistema.docx
@@ -95,7 +95,7 @@
         <w:sdtEndPr/>
         <w:sdtContent>
           <w:r>
-            <w:t>Korisnik (apstraktna)</w:t>
+            <w:t>Korisnik</w:t>
           </w:r>
         </w:sdtContent>
       </w:sdt>
@@ -775,6 +775,7 @@
               <w:docPart w:val="9AEF5265AF1144419B54C7869B846EEC"/>
             </w:placeholder>
           </w:sdtPr>
+          <w:sdtEndPr/>
           <w:sdtContent>
             <w:tc>
               <w:tcPr>
@@ -808,6 +809,7 @@
               <w:docPart w:val="604CF86FF0F442F0ACD37266C82C038E"/>
             </w:placeholder>
           </w:sdtPr>
+          <w:sdtEndPr/>
           <w:sdtContent>
             <w:tc>
               <w:tcPr>
@@ -846,6 +848,7 @@
                   <w14:uncheckedState w14:val="2610" w14:font="MS Gothic"/>
                 </w14:checkbox>
               </w:sdtPr>
+              <w:sdtEndPr/>
               <w:sdtContent>
                 <w:r>
                   <w:rPr>
@@ -872,6 +875,7 @@
                   <w14:uncheckedState w14:val="2610" w14:font="MS Gothic"/>
                 </w14:checkbox>
               </w:sdtPr>
+              <w:sdtEndPr/>
               <w:sdtContent>
                 <w:r>
                   <w:rPr>
@@ -907,6 +911,7 @@
               <w:docPart w:val="BC3C63C1BF2F47ABAC5CCD23320552AE"/>
             </w:placeholder>
           </w:sdtPr>
+          <w:sdtEndPr/>
           <w:sdtContent>
             <w:tc>
               <w:tcPr>
@@ -940,6 +945,7 @@
               <w:docPart w:val="08F1FFA6950D4EF59C7854A2E8CA68C7"/>
             </w:placeholder>
           </w:sdtPr>
+          <w:sdtEndPr/>
           <w:sdtContent>
             <w:tc>
               <w:tcPr>
@@ -978,6 +984,7 @@
                   <w14:uncheckedState w14:val="2610" w14:font="MS Gothic"/>
                 </w14:checkbox>
               </w:sdtPr>
+              <w:sdtEndPr/>
               <w:sdtContent>
                 <w:r>
                   <w:rPr>
@@ -1004,6 +1011,7 @@
                   <w14:uncheckedState w14:val="2610" w14:font="MS Gothic"/>
                 </w14:checkbox>
               </w:sdtPr>
+              <w:sdtEndPr/>
               <w:sdtContent>
                 <w:r>
                   <w:rPr>
@@ -1039,6 +1047,7 @@
               <w:docPart w:val="0B3DA60F11E74762A2C498B8C035D7D4"/>
             </w:placeholder>
           </w:sdtPr>
+          <w:sdtEndPr/>
           <w:sdtContent>
             <w:tc>
               <w:tcPr>
@@ -1072,6 +1081,7 @@
               <w:docPart w:val="E6D01D83303E4F5AA217084DF4D226FC"/>
             </w:placeholder>
           </w:sdtPr>
+          <w:sdtEndPr/>
           <w:sdtContent>
             <w:tc>
               <w:tcPr>
@@ -1110,6 +1120,7 @@
                   <w14:uncheckedState w14:val="2610" w14:font="MS Gothic"/>
                 </w14:checkbox>
               </w:sdtPr>
+              <w:sdtEndPr/>
               <w:sdtContent>
                 <w:r>
                   <w:rPr>
@@ -1136,6 +1147,7 @@
                   <w14:uncheckedState w14:val="2610" w14:font="MS Gothic"/>
                 </w14:checkbox>
               </w:sdtPr>
+              <w:sdtEndPr/>
               <w:sdtContent>
                 <w:r>
                   <w:rPr>
@@ -1171,6 +1183,7 @@
               <w:docPart w:val="048FF2A1F55B42289866F83D4CC340B5"/>
             </w:placeholder>
           </w:sdtPr>
+          <w:sdtEndPr/>
           <w:sdtContent>
             <w:tc>
               <w:tcPr>
@@ -1201,6 +1214,7 @@
               <w:docPart w:val="048FF2A1F55B42289866F83D4CC340B5"/>
             </w:placeholder>
           </w:sdtPr>
+          <w:sdtEndPr/>
           <w:sdtContent>
             <w:tc>
               <w:tcPr>
@@ -1236,6 +1250,7 @@
                   <w14:uncheckedState w14:val="2610" w14:font="MS Gothic"/>
                 </w14:checkbox>
               </w:sdtPr>
+              <w:sdtEndPr/>
               <w:sdtContent>
                 <w:r>
                   <w:rPr>
@@ -1262,6 +1277,7 @@
                   <w14:uncheckedState w14:val="2610" w14:font="MS Gothic"/>
                 </w14:checkbox>
               </w:sdtPr>
+              <w:sdtEndPr/>
               <w:sdtContent>
                 <w:r>
                   <w:rPr>
@@ -1297,6 +1313,7 @@
               <w:docPart w:val="6C0C31D68F8B48A3BAC2C6120E4C0EC7"/>
             </w:placeholder>
           </w:sdtPr>
+          <w:sdtEndPr/>
           <w:sdtContent>
             <w:tc>
               <w:tcPr>
@@ -1327,6 +1344,7 @@
               <w:docPart w:val="6C0C31D68F8B48A3BAC2C6120E4C0EC7"/>
             </w:placeholder>
           </w:sdtPr>
+          <w:sdtEndPr/>
           <w:sdtContent>
             <w:tc>
               <w:tcPr>
@@ -1362,6 +1380,7 @@
                   <w14:uncheckedState w14:val="2610" w14:font="MS Gothic"/>
                 </w14:checkbox>
               </w:sdtPr>
+              <w:sdtEndPr/>
               <w:sdtContent>
                 <w:r>
                   <w:rPr>
@@ -1388,6 +1407,7 @@
                   <w14:uncheckedState w14:val="2610" w14:font="MS Gothic"/>
                 </w14:checkbox>
               </w:sdtPr>
+              <w:sdtEndPr/>
               <w:sdtContent>
                 <w:r>
                   <w:rPr>
@@ -1465,6 +1485,7 @@
                   <w14:uncheckedState w14:val="2610" w14:font="MS Gothic"/>
                 </w14:checkbox>
               </w:sdtPr>
+              <w:sdtEndPr/>
               <w:sdtContent>
                 <w:r>
                   <w:rPr>
@@ -1491,6 +1512,7 @@
                   <w14:uncheckedState w14:val="2610" w14:font="MS Gothic"/>
                 </w14:checkbox>
               </w:sdtPr>
+              <w:sdtEndPr/>
               <w:sdtContent>
                 <w:r>
                   <w:rPr>
@@ -1526,6 +1548,7 @@
               <w:docPart w:val="9745A5E2FCF74F2FB94609D30F601BAD"/>
             </w:placeholder>
           </w:sdtPr>
+          <w:sdtEndPr/>
           <w:sdtContent>
             <w:tc>
               <w:tcPr>
@@ -1559,6 +1582,7 @@
               <w:docPart w:val="E5FF83EDEB504462B784ED6DC14FB0F4"/>
             </w:placeholder>
           </w:sdtPr>
+          <w:sdtEndPr/>
           <w:sdtContent>
             <w:tc>
               <w:tcPr>
@@ -1597,6 +1621,7 @@
                   <w14:uncheckedState w14:val="2610" w14:font="MS Gothic"/>
                 </w14:checkbox>
               </w:sdtPr>
+              <w:sdtEndPr/>
               <w:sdtContent>
                 <w:r>
                   <w:rPr>
@@ -1623,6 +1648,7 @@
                   <w14:uncheckedState w14:val="2610" w14:font="MS Gothic"/>
                 </w14:checkbox>
               </w:sdtPr>
+              <w:sdtEndPr/>
               <w:sdtContent>
                 <w:r>
                   <w:rPr>
@@ -1658,6 +1684,7 @@
               <w:docPart w:val="80C89548C3164F0F8F140EB94F07B595"/>
             </w:placeholder>
           </w:sdtPr>
+          <w:sdtEndPr/>
           <w:sdtContent>
             <w:tc>
               <w:tcPr>
@@ -1691,6 +1718,7 @@
               <w:docPart w:val="AE630460ABC84E45936188716247612A"/>
             </w:placeholder>
           </w:sdtPr>
+          <w:sdtEndPr/>
           <w:sdtContent>
             <w:tc>
               <w:tcPr>
@@ -1729,6 +1757,7 @@
                   <w14:uncheckedState w14:val="2610" w14:font="MS Gothic"/>
                 </w14:checkbox>
               </w:sdtPr>
+              <w:sdtEndPr/>
               <w:sdtContent>
                 <w:r>
                   <w:rPr>
@@ -1755,6 +1784,7 @@
                   <w14:uncheckedState w14:val="2610" w14:font="MS Gothic"/>
                 </w14:checkbox>
               </w:sdtPr>
+              <w:sdtEndPr/>
               <w:sdtContent>
                 <w:r>
                   <w:rPr>
@@ -2534,6 +2564,7 @@
               <w:docPart w:val="F37D6C046C134FCF9AB91576E98EB62A"/>
             </w:placeholder>
           </w:sdtPr>
+          <w:sdtEndPr/>
           <w:sdtContent>
             <w:tc>
               <w:tcPr>
@@ -2567,6 +2598,7 @@
               <w:docPart w:val="072F493EBEBC431EA269D63ED7DD4249"/>
             </w:placeholder>
           </w:sdtPr>
+          <w:sdtEndPr/>
           <w:sdtContent>
             <w:tc>
               <w:tcPr>
@@ -2605,6 +2637,7 @@
                   <w14:uncheckedState w14:val="2610" w14:font="MS Gothic"/>
                 </w14:checkbox>
               </w:sdtPr>
+              <w:sdtEndPr/>
               <w:sdtContent>
                 <w:r>
                   <w:rPr>
@@ -2631,6 +2664,116 @@
                   <w14:uncheckedState w14:val="2610" w14:font="MS Gothic"/>
                 </w14:checkbox>
               </w:sdtPr>
+              <w:sdtEndPr/>
+              <w:sdtContent>
+                <w:r>
+                  <w:rPr>
+                    <w:rFonts w:ascii="MS Gothic" w:eastAsia="MS Gothic" w:hAnsi="MS Gothic" w:hint="eastAsia"/>
+                  </w:rPr>
+                  <w:t>☐</w:t>
+                </w:r>
+              </w:sdtContent>
+            </w:sdt>
+            <w:r>
+              <w:t xml:space="preserve"> Atribut je </w:t>
+            </w:r>
+            <w:r>
+              <w:rPr>
+                <w:i/>
+              </w:rPr>
+              <w:t>enumeration</w:t>
+            </w:r>
+          </w:p>
+        </w:tc>
+      </w:tr>
+      <w:tr>
+        <w:trPr>
+          <w:trHeight w:val="620"/>
+        </w:trPr>
+        <w:tc>
+          <w:tcPr>
+            <w:tcW w:w="2785" w:type="dxa"/>
+            <w:vAlign w:val="center"/>
+          </w:tcPr>
+          <w:p>
+            <w:pPr>
+              <w:jc w:val="left"/>
+              <w:rPr>
+                <w:color w:val="808080" w:themeColor="background1" w:themeShade="80"/>
+              </w:rPr>
+            </w:pPr>
+            <w:r>
+              <w:rPr>
+                <w:color w:val="808080" w:themeColor="background1" w:themeShade="80"/>
+              </w:rPr>
+              <w:t>ID zahtjeva</w:t>
+            </w:r>
+          </w:p>
+        </w:tc>
+        <w:tc>
+          <w:tcPr>
+            <w:tcW w:w="2880" w:type="dxa"/>
+            <w:vAlign w:val="center"/>
+          </w:tcPr>
+          <w:p>
+            <w:pPr>
+              <w:jc w:val="left"/>
+              <w:rPr>
+                <w:color w:val="808080" w:themeColor="background1" w:themeShade="80"/>
+              </w:rPr>
+            </w:pPr>
+            <w:r>
+              <w:rPr>
+                <w:color w:val="808080" w:themeColor="background1" w:themeShade="80"/>
+              </w:rPr>
+              <w:t>String</w:t>
+            </w:r>
+          </w:p>
+        </w:tc>
+        <w:tc>
+          <w:tcPr>
+            <w:tcW w:w="3690" w:type="dxa"/>
+            <w:vAlign w:val="center"/>
+          </w:tcPr>
+          <w:p>
+            <w:pPr>
+              <w:jc w:val="left"/>
+            </w:pPr>
+            <w:sdt>
+              <w:sdtPr>
+                <w:id w:val="392168678"/>
+                <w14:checkbox>
+                  <w14:checked w14:val="0"/>
+                  <w14:checkedState w14:val="2612" w14:font="MS Gothic"/>
+                  <w14:uncheckedState w14:val="2610" w14:font="MS Gothic"/>
+                </w14:checkbox>
+              </w:sdtPr>
+              <w:sdtContent>
+                <w:r>
+                  <w:rPr>
+                    <w:rFonts w:ascii="MS Gothic" w:eastAsia="MS Gothic" w:hAnsi="MS Gothic" w:hint="eastAsia"/>
+                  </w:rPr>
+                  <w:t>☐</w:t>
+                </w:r>
+              </w:sdtContent>
+            </w:sdt>
+            <w:r>
+              <w:t xml:space="preserve"> Atribut je statički</w:t>
+            </w:r>
+          </w:p>
+          <w:p>
+            <w:pPr>
+              <w:jc w:val="left"/>
+            </w:pPr>
+            <w:sdt>
+              <w:sdtPr>
+                <w:id w:val="1139307722"/>
+                <w14:checkbox>
+                  <w14:checked w14:val="0"/>
+                  <w14:checkedState w14:val="2612" w14:font="MS Gothic"/>
+                  <w14:uncheckedState w14:val="2610" w14:font="MS Gothic"/>
+                </w14:checkbox>
+              </w:sdtPr>
               <w:sdtContent>
                 <w:r>
                   <w:rPr>
@@ -2680,6 +2823,7 @@
             <w:docPart w:val="A7F0ADC262C94D0988039FB29B888B36"/>
           </w:placeholder>
         </w:sdtPr>
+        <w:sdtEndPr/>
         <w:sdtContent>
           <w:r>
             <w:t>Šablon</w:t>
@@ -2710,6 +2854,7 @@
         <w:id w:val="-1735154454"/>
         <w15:repeatingSection/>
       </w:sdtPr>
+      <w:sdtEndPr/>
       <w:sdtContent>
         <w:sdt>
           <w:sdtPr>
@@ -2722,6 +2867,7 @@
             </w:placeholder>
             <w15:repeatingSectionItem/>
           </w:sdtPr>
+          <w:sdtEndPr/>
           <w:sdtContent>
             <w:sdt>
               <w:sdtPr>
@@ -2733,6 +2879,7 @@
                   <w:docPart w:val="A7F0ADC262C94D0988039FB29B888B36"/>
                 </w:placeholder>
               </w:sdtPr>
+              <w:sdtEndPr/>
               <w:sdtContent>
                 <w:p>
                   <w:pPr>
@@ -2786,6 +2933,7 @@
                     <w:docPart w:val="7B479CD9B2014F12A73F57A25E27A422"/>
                   </w:placeholder>
                 </w:sdtPr>
+                <w:sdtEndPr/>
                 <w:sdtContent>
                   <w:r>
                     <w:rPr>
@@ -2932,6 +3080,7 @@
               <w:docPart w:val="A7F0ADC262C94D0988039FB29B888B36"/>
             </w:placeholder>
           </w:sdtPr>
+          <w:sdtEndPr/>
           <w:sdtContent>
             <w:tc>
               <w:tcPr>
@@ -2962,6 +3111,7 @@
               <w:docPart w:val="A7F0ADC262C94D0988039FB29B888B36"/>
             </w:placeholder>
           </w:sdtPr>
+          <w:sdtEndPr/>
           <w:sdtContent>
             <w:tc>
               <w:tcPr>
@@ -2997,6 +3147,7 @@
                   <w14:uncheckedState w14:val="2610" w14:font="MS Gothic"/>
                 </w14:checkbox>
               </w:sdtPr>
+              <w:sdtEndPr/>
               <w:sdtContent>
                 <w:r>
                   <w:rPr>
@@ -3023,6 +3174,7 @@
                   <w14:uncheckedState w14:val="2610" w14:font="MS Gothic"/>
                 </w14:checkbox>
               </w:sdtPr>
+              <w:sdtEndPr/>
               <w:sdtContent>
                 <w:r>
                   <w:rPr>
@@ -3058,6 +3210,7 @@
               <w:docPart w:val="E0E4E945391843608F607A9D851EA366"/>
             </w:placeholder>
           </w:sdtPr>
+          <w:sdtEndPr/>
           <w:sdtContent>
             <w:tc>
               <w:tcPr>
@@ -3091,6 +3244,7 @@
               <w:docPart w:val="99AA05F55AAA4105B8B53DBC36516C27"/>
             </w:placeholder>
           </w:sdtPr>
+          <w:sdtEndPr/>
           <w:sdtContent>
             <w:tc>
               <w:tcPr>
@@ -3129,6 +3283,7 @@
                   <w14:uncheckedState w14:val="2610" w14:font="MS Gothic"/>
                 </w14:checkbox>
               </w:sdtPr>
+              <w:sdtEndPr/>
               <w:sdtContent>
                 <w:r>
                   <w:rPr>
@@ -3155,6 +3310,7 @@
                   <w14:uncheckedState w14:val="2610" w14:font="MS Gothic"/>
                 </w14:checkbox>
               </w:sdtPr>
+              <w:sdtEndPr/>
               <w:sdtContent>
                 <w:r>
                   <w:rPr>
@@ -3193,6 +3349,14 @@
       </w:pPr>
     </w:p>
     <w:p>
+      <w:pPr>
+        <w:ind w:left="360"/>
+        <w:rPr>
+          <w:color w:val="808080" w:themeColor="background1" w:themeShade="80"/>
+        </w:rPr>
+      </w:pPr>
+    </w:p>
+    <w:p>
       <w:r>
         <w:rPr>
           <w:b/>
@@ -3204,14 +3368,15 @@
       </w:r>
       <w:sdt>
         <w:sdtPr>
-          <w:id w:val="-1930028076"/>
+          <w:id w:val="-1142730930"/>
           <w:placeholder>
-            <w:docPart w:val="EBA1B9788ECC4710897726AF544631B0"/>
+            <w:docPart w:val="7ADD542C2B9B42DB99FAA37A14B6BD6B"/>
           </w:placeholder>
         </w:sdtPr>
+        <w:sdtEndPr/>
         <w:sdtContent>
           <w:r>
-            <w:t>ZahtjevKorisnik interface</w:t>
+            <w:t>Zahtjev</w:t>
           </w:r>
         </w:sdtContent>
       </w:sdt>
@@ -3236,32 +3401,35 @@
         <w:rPr>
           <w:color w:val="808080" w:themeColor="background1" w:themeShade="80"/>
         </w:rPr>
-        <w:id w:val="-553381586"/>
+        <w:id w:val="-1068722052"/>
         <w15:repeatingSection/>
       </w:sdtPr>
+      <w:sdtEndPr/>
       <w:sdtContent>
         <w:sdt>
           <w:sdtPr>
             <w:rPr>
               <w:color w:val="808080" w:themeColor="background1" w:themeShade="80"/>
             </w:rPr>
-            <w:id w:val="1419288036"/>
+            <w:id w:val="986046469"/>
             <w:placeholder>
-              <w:docPart w:val="DB86DA8A18F547D8AD638ABCBCFB4E7A"/>
+              <w:docPart w:val="4A43CCD9AE4242CBB16EAABF7E4E89C2"/>
             </w:placeholder>
             <w15:repeatingSectionItem/>
           </w:sdtPr>
+          <w:sdtEndPr/>
           <w:sdtContent>
             <w:sdt>
               <w:sdtPr>
                 <w:rPr>
                   <w:color w:val="808080" w:themeColor="background1" w:themeShade="80"/>
                 </w:rPr>
-                <w:id w:val="-1563015257"/>
+                <w:id w:val="-1757741553"/>
                 <w:placeholder>
-                  <w:docPart w:val="EBA1B9788ECC4710897726AF544631B0"/>
+                  <w:docPart w:val="7ADD542C2B9B42DB99FAA37A14B6BD6B"/>
                 </w:placeholder>
               </w:sdtPr>
+              <w:sdtEndPr/>
               <w:sdtContent>
                 <w:p>
                   <w:pPr>
@@ -3279,9 +3447,188 @@
                     <w:rPr>
                       <w:color w:val="808080" w:themeColor="background1" w:themeShade="80"/>
                     </w:rPr>
-                    <w:t>02: Obrada zahtjeva</w:t>
+                    <w:t>01: Slanje zahtjeva za dokument</w:t>
                   </w:r>
                 </w:p>
+              </w:sdtContent>
+            </w:sdt>
+          </w:sdtContent>
+        </w:sdt>
+        <w:sdt>
+          <w:sdtPr>
+            <w:rPr>
+              <w:color w:val="808080" w:themeColor="background1" w:themeShade="80"/>
+            </w:rPr>
+            <w:id w:val="52980010"/>
+            <w:placeholder>
+              <w:docPart w:val="213F78772E994DCAAC1F41063A1915BE"/>
+            </w:placeholder>
+            <w15:repeatingSectionItem/>
+          </w:sdtPr>
+          <w:sdtEndPr/>
+          <w:sdtContent>
+            <w:p>
+              <w:pPr>
+                <w:rPr>
+                  <w:color w:val="808080" w:themeColor="background1" w:themeShade="80"/>
+                </w:rPr>
+              </w:pPr>
+              <w:sdt>
+                <w:sdtPr>
+                  <w:rPr>
+                    <w:color w:val="808080" w:themeColor="background1" w:themeShade="80"/>
+                  </w:rPr>
+                  <w:id w:val="-906683320"/>
+                  <w:placeholder>
+                    <w:docPart w:val="611600EC585644D7805192EB39399A5C"/>
+                  </w:placeholder>
+                </w:sdtPr>
+                <w:sdtEndPr/>
+                <w:sdtContent>
+                  <w:r>
+                    <w:rPr>
+                      <w:color w:val="808080" w:themeColor="background1" w:themeShade="80"/>
+                    </w:rPr>
+                    <w:t xml:space="preserve">(FZ br. </w:t>
+                  </w:r>
+                  <w:r>
+                    <w:rPr>
+                      <w:color w:val="808080" w:themeColor="background1" w:themeShade="80"/>
+                    </w:rPr>
+                    <w:t>06: Pregled historije zahtjeva</w:t>
+                  </w:r>
+                </w:sdtContent>
+              </w:sdt>
+            </w:p>
+          </w:sdtContent>
+        </w:sdt>
+        <w:sdt>
+          <w:sdtPr>
+            <w:rPr>
+              <w:color w:val="808080" w:themeColor="background1" w:themeShade="80"/>
+            </w:rPr>
+            <w:id w:val="1175462308"/>
+            <w:placeholder>
+              <w:docPart w:val="AE94EB24ADD04E3BA76BEF16ACA387F8"/>
+            </w:placeholder>
+            <w15:repeatingSectionItem/>
+          </w:sdtPr>
+          <w:sdtEndPr/>
+          <w:sdtContent>
+            <w:sdt>
+              <w:sdtPr>
+                <w:rPr>
+                  <w:color w:val="808080" w:themeColor="background1" w:themeShade="80"/>
+                </w:rPr>
+                <w:id w:val="-329052569"/>
+                <w:placeholder>
+                  <w:docPart w:val="C9E443DE0B4E4C83A01B660E50C6162C"/>
+                </w:placeholder>
+              </w:sdtPr>
+              <w:sdtEndPr/>
+              <w:sdtContent>
+                <w:sdt>
+                  <w:sdtPr>
+                    <w:rPr>
+                      <w:color w:val="808080" w:themeColor="background1" w:themeShade="80"/>
+                    </w:rPr>
+                    <w:id w:val="-969675266"/>
+                    <w:placeholder>
+                      <w:docPart w:val="EDA4F3A10C4247278DF3EEE2CF481FD1"/>
+                    </w:placeholder>
+                  </w:sdtPr>
+                  <w:sdtEndPr/>
+                  <w:sdtContent>
+                    <w:p>
+                      <w:pPr>
+                        <w:rPr>
+                          <w:color w:val="808080" w:themeColor="background1" w:themeShade="80"/>
+                        </w:rPr>
+                      </w:pPr>
+                      <w:r>
+                        <w:rPr>
+                          <w:color w:val="808080" w:themeColor="background1" w:themeShade="80"/>
+                        </w:rPr>
+                        <w:t xml:space="preserve">(FZ br. </w:t>
+                      </w:r>
+                      <w:r>
+                        <w:rPr>
+                          <w:color w:val="808080" w:themeColor="background1" w:themeShade="80"/>
+                        </w:rPr>
+                        <w:t>00</w:t>
+                      </w:r>
+                      <w:r>
+                        <w:rPr>
+                          <w:color w:val="808080" w:themeColor="background1" w:themeShade="80"/>
+                        </w:rPr>
+                        <w:t>: ime zahtjeva)</w:t>
+                      </w:r>
+                    </w:p>
+                  </w:sdtContent>
+                </w:sdt>
+              </w:sdtContent>
+            </w:sdt>
+          </w:sdtContent>
+        </w:sdt>
+        <w:sdt>
+          <w:sdtPr>
+            <w:rPr>
+              <w:color w:val="808080" w:themeColor="background1" w:themeShade="80"/>
+            </w:rPr>
+            <w:id w:val="-1939667210"/>
+            <w:placeholder>
+              <w:docPart w:val="CB04E5A583C14CCE927EDB6D07B9FC70"/>
+            </w:placeholder>
+            <w15:repeatingSectionItem/>
+          </w:sdtPr>
+          <w:sdtEndPr/>
+          <w:sdtContent>
+            <w:sdt>
+              <w:sdtPr>
+                <w:rPr>
+                  <w:color w:val="808080" w:themeColor="background1" w:themeShade="80"/>
+                </w:rPr>
+                <w:id w:val="1222173391"/>
+                <w:placeholder>
+                  <w:docPart w:val="3A609301C11A451D9B369F2B964440C0"/>
+                </w:placeholder>
+              </w:sdtPr>
+              <w:sdtEndPr/>
+              <w:sdtContent>
+                <w:sdt>
+                  <w:sdtPr>
+                    <w:rPr>
+                      <w:color w:val="808080" w:themeColor="background1" w:themeShade="80"/>
+                    </w:rPr>
+                    <w:id w:val="2123650068"/>
+                    <w:placeholder>
+                      <w:docPart w:val="D33B3BE2F8C14DFDACD1F041201B67CD"/>
+                    </w:placeholder>
+                  </w:sdtPr>
+                  <w:sdtEndPr/>
+                  <w:sdtContent>
+                    <w:p>
+                      <w:r>
+                        <w:rPr>
+                          <w:color w:val="808080" w:themeColor="background1" w:themeShade="80"/>
+                        </w:rPr>
+                        <w:t xml:space="preserve">(FZ br. </w:t>
+                      </w:r>
+                      <w:r>
+                        <w:rPr>
+                          <w:color w:val="808080" w:themeColor="background1" w:themeShade="80"/>
+                        </w:rPr>
+                        <w:t>00</w:t>
+                      </w:r>
+                      <w:r>
+                        <w:rPr>
+                          <w:color w:val="808080" w:themeColor="background1" w:themeShade="80"/>
+                        </w:rPr>
+                        <w:t>: ime zahtjeva)</w:t>
+                      </w:r>
+                    </w:p>
+                  </w:sdtContent>
+                </w:sdt>
               </w:sdtContent>
             </w:sdt>
           </w:sdtContent>
@@ -3391,660 +3738,12 @@
             <w:rPr>
               <w:color w:val="808080" w:themeColor="background1" w:themeShade="80"/>
             </w:rPr>
-            <w:id w:val="41497780"/>
-            <w:placeholder>
-              <w:docPart w:val="EBA1B9788ECC4710897726AF544631B0"/>
-            </w:placeholder>
-          </w:sdtPr>
-          <w:sdtContent>
-            <w:tc>
-              <w:tcPr>
-                <w:tcW w:w="2785" w:type="dxa"/>
-                <w:vAlign w:val="center"/>
-              </w:tcPr>
-              <w:p>
-                <w:pPr>
-                  <w:jc w:val="left"/>
-                  <w:rPr>
-                    <w:color w:val="808080" w:themeColor="background1" w:themeShade="80"/>
-                  </w:rPr>
-                </w:pPr>
-                <w:r>
-                  <w:rPr>
-                    <w:color w:val="808080" w:themeColor="background1" w:themeShade="80"/>
-                  </w:rPr>
-                  <w:t>idKorisnika</w:t>
-                </w:r>
-              </w:p>
-            </w:tc>
-          </w:sdtContent>
-        </w:sdt>
-        <w:sdt>
-          <w:sdtPr>
-            <w:id w:val="588660654"/>
-            <w:placeholder>
-              <w:docPart w:val="EBA1B9788ECC4710897726AF544631B0"/>
-            </w:placeholder>
-          </w:sdtPr>
-          <w:sdtContent>
-            <w:tc>
-              <w:tcPr>
-                <w:tcW w:w="2880" w:type="dxa"/>
-                <w:vAlign w:val="center"/>
-              </w:tcPr>
-              <w:p>
-                <w:pPr>
-                  <w:jc w:val="left"/>
-                </w:pPr>
-                <w:r>
-                  <w:t>Korisnik</w:t>
-                </w:r>
-              </w:p>
-            </w:tc>
-          </w:sdtContent>
-        </w:sdt>
-        <w:tc>
-          <w:tcPr>
-            <w:tcW w:w="3690" w:type="dxa"/>
-            <w:vAlign w:val="center"/>
-          </w:tcPr>
-          <w:p>
-            <w:pPr>
-              <w:jc w:val="left"/>
-            </w:pPr>
-            <w:sdt>
-              <w:sdtPr>
-                <w:id w:val="1126974348"/>
-                <w14:checkbox>
-                  <w14:checked w14:val="0"/>
-                  <w14:checkedState w14:val="2612" w14:font="MS Gothic"/>
-                  <w14:uncheckedState w14:val="2610" w14:font="MS Gothic"/>
-                </w14:checkbox>
-              </w:sdtPr>
-              <w:sdtContent>
-                <w:r>
-                  <w:rPr>
-                    <w:rFonts w:ascii="MS Gothic" w:eastAsia="MS Gothic" w:hAnsi="MS Gothic" w:hint="eastAsia"/>
-                  </w:rPr>
-                  <w:t>☐</w:t>
-                </w:r>
-              </w:sdtContent>
-            </w:sdt>
-            <w:r>
-              <w:t xml:space="preserve"> Atribut je statički</w:t>
-            </w:r>
-          </w:p>
-          <w:p>
-            <w:pPr>
-              <w:jc w:val="left"/>
-            </w:pPr>
-            <w:sdt>
-              <w:sdtPr>
-                <w:id w:val="-1559783129"/>
-                <w14:checkbox>
-                  <w14:checked w14:val="0"/>
-                  <w14:checkedState w14:val="2612" w14:font="MS Gothic"/>
-                  <w14:uncheckedState w14:val="2610" w14:font="MS Gothic"/>
-                </w14:checkbox>
-              </w:sdtPr>
-              <w:sdtContent>
-                <w:r>
-                  <w:rPr>
-                    <w:rFonts w:ascii="MS Gothic" w:eastAsia="MS Gothic" w:hAnsi="MS Gothic" w:hint="eastAsia"/>
-                  </w:rPr>
-                  <w:t>☐</w:t>
-                </w:r>
-              </w:sdtContent>
-            </w:sdt>
-            <w:r>
-              <w:t xml:space="preserve"> Atribut je </w:t>
-            </w:r>
-            <w:r>
-              <w:rPr>
-                <w:i/>
-              </w:rPr>
-              <w:t>enumeration</w:t>
-            </w:r>
-          </w:p>
-        </w:tc>
-      </w:tr>
-      <w:tr>
-        <w:trPr>
-          <w:trHeight w:val="620"/>
-        </w:trPr>
-        <w:sdt>
-          <w:sdtPr>
-            <w:rPr>
-              <w:color w:val="808080" w:themeColor="background1" w:themeShade="80"/>
-            </w:rPr>
-            <w:id w:val="-743944444"/>
-            <w:placeholder>
-              <w:docPart w:val="6E07D92942574B37B36843C4693E9870"/>
-            </w:placeholder>
-          </w:sdtPr>
-          <w:sdtContent>
-            <w:tc>
-              <w:tcPr>
-                <w:tcW w:w="2785" w:type="dxa"/>
-                <w:vAlign w:val="center"/>
-              </w:tcPr>
-              <w:p>
-                <w:pPr>
-                  <w:jc w:val="left"/>
-                  <w:rPr>
-                    <w:color w:val="808080" w:themeColor="background1" w:themeShade="80"/>
-                  </w:rPr>
-                </w:pPr>
-                <w:r>
-                  <w:rPr>
-                    <w:color w:val="808080" w:themeColor="background1" w:themeShade="80"/>
-                  </w:rPr>
-                  <w:t>idZahtjeva</w:t>
-                </w:r>
-              </w:p>
-            </w:tc>
-          </w:sdtContent>
-        </w:sdt>
-        <w:sdt>
-          <w:sdtPr>
-            <w:rPr>
-              <w:color w:val="808080" w:themeColor="background1" w:themeShade="80"/>
-            </w:rPr>
-            <w:id w:val="-1800450340"/>
-            <w:placeholder>
-              <w:docPart w:val="4A8123BCDA6F4B13ABE0321748A13DB9"/>
-            </w:placeholder>
-          </w:sdtPr>
-          <w:sdtContent>
-            <w:tc>
-              <w:tcPr>
-                <w:tcW w:w="2880" w:type="dxa"/>
-                <w:vAlign w:val="center"/>
-              </w:tcPr>
-              <w:p>
-                <w:pPr>
-                  <w:jc w:val="left"/>
-                </w:pPr>
-                <w:r>
-                  <w:rPr>
-                    <w:color w:val="808080" w:themeColor="background1" w:themeShade="80"/>
-                  </w:rPr>
-                  <w:t>Zahtjev</w:t>
-                </w:r>
-              </w:p>
-            </w:tc>
-          </w:sdtContent>
-        </w:sdt>
-        <w:tc>
-          <w:tcPr>
-            <w:tcW w:w="3690" w:type="dxa"/>
-            <w:vAlign w:val="center"/>
-          </w:tcPr>
-          <w:p>
-            <w:pPr>
-              <w:jc w:val="left"/>
-            </w:pPr>
-            <w:sdt>
-              <w:sdtPr>
-                <w:id w:val="-1817170009"/>
-                <w14:checkbox>
-                  <w14:checked w14:val="0"/>
-                  <w14:checkedState w14:val="2612" w14:font="MS Gothic"/>
-                  <w14:uncheckedState w14:val="2610" w14:font="MS Gothic"/>
-                </w14:checkbox>
-              </w:sdtPr>
-              <w:sdtContent>
-                <w:r>
-                  <w:rPr>
-                    <w:rFonts w:ascii="MS Gothic" w:eastAsia="MS Gothic" w:hAnsi="MS Gothic" w:hint="eastAsia"/>
-                  </w:rPr>
-                  <w:t>☐</w:t>
-                </w:r>
-              </w:sdtContent>
-            </w:sdt>
-            <w:r>
-              <w:t xml:space="preserve"> Atribut je statički</w:t>
-            </w:r>
-          </w:p>
-          <w:p>
-            <w:pPr>
-              <w:jc w:val="left"/>
-            </w:pPr>
-            <w:sdt>
-              <w:sdtPr>
-                <w:id w:val="1954367842"/>
-                <w14:checkbox>
-                  <w14:checked w14:val="0"/>
-                  <w14:checkedState w14:val="2612" w14:font="MS Gothic"/>
-                  <w14:uncheckedState w14:val="2610" w14:font="MS Gothic"/>
-                </w14:checkbox>
-              </w:sdtPr>
-              <w:sdtContent>
-                <w:r>
-                  <w:rPr>
-                    <w:rFonts w:ascii="MS Gothic" w:eastAsia="MS Gothic" w:hAnsi="MS Gothic" w:hint="eastAsia"/>
-                  </w:rPr>
-                  <w:t>☐</w:t>
-                </w:r>
-              </w:sdtContent>
-            </w:sdt>
-            <w:r>
-              <w:t xml:space="preserve"> Atribut je </w:t>
-            </w:r>
-            <w:r>
-              <w:rPr>
-                <w:i/>
-              </w:rPr>
-              <w:t>enumeration</w:t>
-            </w:r>
-          </w:p>
-        </w:tc>
-      </w:tr>
-    </w:tbl>
-    <w:p>
-      <w:pPr>
-        <w:ind w:left="360"/>
-        <w:rPr>
-          <w:color w:val="808080" w:themeColor="background1" w:themeShade="80"/>
-        </w:rPr>
-      </w:pPr>
-    </w:p>
-    <w:p>
-      <w:pPr>
-        <w:ind w:left="360"/>
-        <w:rPr>
-          <w:color w:val="808080" w:themeColor="background1" w:themeShade="80"/>
-        </w:rPr>
-      </w:pPr>
-    </w:p>
-    <w:p>
-      <w:r>
-        <w:rPr>
-          <w:b/>
-        </w:rPr>
-        <w:t>Naziv klase:</w:t>
-      </w:r>
-      <w:r>
-        <w:t xml:space="preserve"> </w:t>
-      </w:r>
-      <w:sdt>
-        <w:sdtPr>
-          <w:id w:val="-1142730930"/>
-          <w:placeholder>
-            <w:docPart w:val="7ADD542C2B9B42DB99FAA37A14B6BD6B"/>
-          </w:placeholder>
-        </w:sdtPr>
-        <w:sdtContent>
-          <w:r>
-            <w:t>Zahtjev</w:t>
-          </w:r>
-        </w:sdtContent>
-      </w:sdt>
-    </w:p>
-    <w:p/>
-    <w:p>
-      <w:pPr>
-        <w:rPr>
-          <w:b/>
-        </w:rPr>
-      </w:pPr>
-      <w:r>
-        <w:rPr>
-          <w:b/>
-        </w:rPr>
-        <w:t>Funkcionalni zahtjevi u kojima klasa učestvuje:</w:t>
-      </w:r>
-    </w:p>
-    <w:p/>
-    <w:sdt>
-      <w:sdtPr>
-        <w:rPr>
-          <w:color w:val="808080" w:themeColor="background1" w:themeShade="80"/>
-        </w:rPr>
-        <w:id w:val="-1068722052"/>
-        <w15:repeatingSection/>
-      </w:sdtPr>
-      <w:sdtContent>
-        <w:sdt>
-          <w:sdtPr>
-            <w:rPr>
-              <w:color w:val="808080" w:themeColor="background1" w:themeShade="80"/>
-            </w:rPr>
-            <w:id w:val="986046469"/>
-            <w:placeholder>
-              <w:docPart w:val="4A43CCD9AE4242CBB16EAABF7E4E89C2"/>
-            </w:placeholder>
-            <w15:repeatingSectionItem/>
-          </w:sdtPr>
-          <w:sdtContent>
-            <w:sdt>
-              <w:sdtPr>
-                <w:rPr>
-                  <w:color w:val="808080" w:themeColor="background1" w:themeShade="80"/>
-                </w:rPr>
-                <w:id w:val="-1757741553"/>
-                <w:placeholder>
-                  <w:docPart w:val="7ADD542C2B9B42DB99FAA37A14B6BD6B"/>
-                </w:placeholder>
-              </w:sdtPr>
-              <w:sdtContent>
-                <w:p>
-                  <w:pPr>
-                    <w:rPr>
-                      <w:color w:val="808080" w:themeColor="background1" w:themeShade="80"/>
-                    </w:rPr>
-                  </w:pPr>
-                  <w:r>
-                    <w:rPr>
-                      <w:color w:val="808080" w:themeColor="background1" w:themeShade="80"/>
-                    </w:rPr>
-                    <w:t xml:space="preserve">(FZ br. </w:t>
-                  </w:r>
-                  <w:r>
-                    <w:rPr>
-                      <w:color w:val="808080" w:themeColor="background1" w:themeShade="80"/>
-                    </w:rPr>
-                    <w:t>0</w:t>
-                  </w:r>
-                  <w:r>
-                    <w:rPr>
-                      <w:color w:val="808080" w:themeColor="background1" w:themeShade="80"/>
-                    </w:rPr>
-                    <w:t>1: Slanje zahtjeva za dokument</w:t>
-                  </w:r>
-                </w:p>
-              </w:sdtContent>
-            </w:sdt>
-          </w:sdtContent>
-        </w:sdt>
-        <w:sdt>
-          <w:sdtPr>
-            <w:rPr>
-              <w:color w:val="808080" w:themeColor="background1" w:themeShade="80"/>
-            </w:rPr>
-            <w:id w:val="52980010"/>
-            <w:placeholder>
-              <w:docPart w:val="213F78772E994DCAAC1F41063A1915BE"/>
-            </w:placeholder>
-            <w15:repeatingSectionItem/>
-          </w:sdtPr>
-          <w:sdtContent>
-            <w:p>
-              <w:pPr>
-                <w:rPr>
-                  <w:color w:val="808080" w:themeColor="background1" w:themeShade="80"/>
-                </w:rPr>
-              </w:pPr>
-              <w:sdt>
-                <w:sdtPr>
-                  <w:rPr>
-                    <w:color w:val="808080" w:themeColor="background1" w:themeShade="80"/>
-                  </w:rPr>
-                  <w:id w:val="-906683320"/>
-                  <w:placeholder>
-                    <w:docPart w:val="611600EC585644D7805192EB39399A5C"/>
-                  </w:placeholder>
-                </w:sdtPr>
-                <w:sdtEndPr/>
-                <w:sdtContent>
-                  <w:r>
-                    <w:rPr>
-                      <w:color w:val="808080" w:themeColor="background1" w:themeShade="80"/>
-                    </w:rPr>
-                    <w:t xml:space="preserve">(FZ br. </w:t>
-                  </w:r>
-                  <w:r>
-                    <w:rPr>
-                      <w:color w:val="808080" w:themeColor="background1" w:themeShade="80"/>
-                    </w:rPr>
-                    <w:t>0</w:t>
-                  </w:r>
-                  <w:r>
-                    <w:rPr>
-                      <w:color w:val="808080" w:themeColor="background1" w:themeShade="80"/>
-                    </w:rPr>
-                    <w:t>6: Pregled historije zahtjeva</w:t>
-                  </w:r>
-                </w:sdtContent>
-              </w:sdt>
-            </w:p>
-          </w:sdtContent>
-        </w:sdt>
-        <w:sdt>
-          <w:sdtPr>
-            <w:rPr>
-              <w:color w:val="808080" w:themeColor="background1" w:themeShade="80"/>
-            </w:rPr>
-            <w:id w:val="1175462308"/>
-            <w:placeholder>
-              <w:docPart w:val="AE94EB24ADD04E3BA76BEF16ACA387F8"/>
-            </w:placeholder>
-            <w15:repeatingSectionItem/>
-          </w:sdtPr>
-          <w:sdtContent>
-            <w:sdt>
-              <w:sdtPr>
-                <w:rPr>
-                  <w:color w:val="808080" w:themeColor="background1" w:themeShade="80"/>
-                </w:rPr>
-                <w:id w:val="-329052569"/>
-                <w:placeholder>
-                  <w:docPart w:val="C9E443DE0B4E4C83A01B660E50C6162C"/>
-                </w:placeholder>
-              </w:sdtPr>
-              <w:sdtContent>
-                <w:sdt>
-                  <w:sdtPr>
-                    <w:rPr>
-                      <w:color w:val="808080" w:themeColor="background1" w:themeShade="80"/>
-                    </w:rPr>
-                    <w:id w:val="-969675266"/>
-                    <w:placeholder>
-                      <w:docPart w:val="EDA4F3A10C4247278DF3EEE2CF481FD1"/>
-                    </w:placeholder>
-                  </w:sdtPr>
-                  <w:sdtContent>
-                    <w:p>
-                      <w:pPr>
-                        <w:rPr>
-                          <w:color w:val="808080" w:themeColor="background1" w:themeShade="80"/>
-                        </w:rPr>
-                      </w:pPr>
-                      <w:r>
-                        <w:rPr>
-                          <w:color w:val="808080" w:themeColor="background1" w:themeShade="80"/>
-                        </w:rPr>
-                        <w:t xml:space="preserve">(FZ br. </w:t>
-                      </w:r>
-                      <w:r>
-                        <w:rPr>
-                          <w:color w:val="808080" w:themeColor="background1" w:themeShade="80"/>
-                        </w:rPr>
-                        <w:t>00</w:t>
-                      </w:r>
-                      <w:r>
-                        <w:rPr>
-                          <w:color w:val="808080" w:themeColor="background1" w:themeShade="80"/>
-                        </w:rPr>
-                        <w:t>: ime zahtjeva)</w:t>
-                      </w:r>
-                    </w:p>
-                  </w:sdtContent>
-                </w:sdt>
-              </w:sdtContent>
-            </w:sdt>
-          </w:sdtContent>
-        </w:sdt>
-        <w:sdt>
-          <w:sdtPr>
-            <w:rPr>
-              <w:color w:val="808080" w:themeColor="background1" w:themeShade="80"/>
-            </w:rPr>
-            <w:id w:val="-1939667210"/>
-            <w:placeholder>
-              <w:docPart w:val="CB04E5A583C14CCE927EDB6D07B9FC70"/>
-            </w:placeholder>
-            <w15:repeatingSectionItem/>
-          </w:sdtPr>
-          <w:sdtContent>
-            <w:sdt>
-              <w:sdtPr>
-                <w:rPr>
-                  <w:color w:val="808080" w:themeColor="background1" w:themeShade="80"/>
-                </w:rPr>
-                <w:id w:val="1222173391"/>
-                <w:placeholder>
-                  <w:docPart w:val="3A609301C11A451D9B369F2B964440C0"/>
-                </w:placeholder>
-              </w:sdtPr>
-              <w:sdtContent>
-                <w:sdt>
-                  <w:sdtPr>
-                    <w:rPr>
-                      <w:color w:val="808080" w:themeColor="background1" w:themeShade="80"/>
-                    </w:rPr>
-                    <w:id w:val="2123650068"/>
-                    <w:placeholder>
-                      <w:docPart w:val="D33B3BE2F8C14DFDACD1F041201B67CD"/>
-                    </w:placeholder>
-                  </w:sdtPr>
-                  <w:sdtContent>
-                    <w:p>
-                      <w:r>
-                        <w:rPr>
-                          <w:color w:val="808080" w:themeColor="background1" w:themeShade="80"/>
-                        </w:rPr>
-                        <w:t xml:space="preserve">(FZ br. </w:t>
-                      </w:r>
-                      <w:r>
-                        <w:rPr>
-                          <w:color w:val="808080" w:themeColor="background1" w:themeShade="80"/>
-                        </w:rPr>
-                        <w:t>00</w:t>
-                      </w:r>
-                      <w:r>
-                        <w:rPr>
-                          <w:color w:val="808080" w:themeColor="background1" w:themeShade="80"/>
-                        </w:rPr>
-                        <w:t>: ime zahtjeva)</w:t>
-                      </w:r>
-                    </w:p>
-                  </w:sdtContent>
-                </w:sdt>
-              </w:sdtContent>
-            </w:sdt>
-          </w:sdtContent>
-        </w:sdt>
-      </w:sdtContent>
-    </w:sdt>
-    <w:p/>
-    <w:p>
-      <w:pPr>
-        <w:rPr>
-          <w:b/>
-        </w:rPr>
-      </w:pPr>
-      <w:r>
-        <w:rPr>
-          <w:b/>
-        </w:rPr>
-        <w:t>Atributi koje klasa posjeduje:</w:t>
-      </w:r>
-    </w:p>
-    <w:p/>
-    <w:tbl>
-      <w:tblPr>
-        <w:tblStyle w:val="TableGrid"/>
-        <w:tblW w:w="9355" w:type="dxa"/>
-        <w:tblLook w:val="04A0" w:firstRow="1" w:lastRow="0" w:firstColumn="1" w:lastColumn="0" w:noHBand="0" w:noVBand="1"/>
-      </w:tblPr>
-      <w:tblGrid>
-        <w:gridCol w:w="2785"/>
-        <w:gridCol w:w="2880"/>
-        <w:gridCol w:w="3690"/>
-      </w:tblGrid>
-      <w:tr>
-        <w:trPr>
-          <w:trHeight w:val="485"/>
-        </w:trPr>
-        <w:tc>
-          <w:tcPr>
-            <w:tcW w:w="2785" w:type="dxa"/>
-            <w:shd w:val="clear" w:color="auto" w:fill="B4C6E7" w:themeFill="accent1" w:themeFillTint="66"/>
-            <w:vAlign w:val="center"/>
-          </w:tcPr>
-          <w:p>
-            <w:pPr>
-              <w:jc w:val="center"/>
-              <w:rPr>
-                <w:b/>
-              </w:rPr>
-            </w:pPr>
-            <w:r>
-              <w:rPr>
-                <w:b/>
-              </w:rPr>
-              <w:t>Naziv atributa</w:t>
-            </w:r>
-          </w:p>
-        </w:tc>
-        <w:tc>
-          <w:tcPr>
-            <w:tcW w:w="2880" w:type="dxa"/>
-            <w:shd w:val="clear" w:color="auto" w:fill="B4C6E7" w:themeFill="accent1" w:themeFillTint="66"/>
-            <w:vAlign w:val="center"/>
-          </w:tcPr>
-          <w:p>
-            <w:pPr>
-              <w:jc w:val="center"/>
-              <w:rPr>
-                <w:b/>
-              </w:rPr>
-            </w:pPr>
-            <w:r>
-              <w:rPr>
-                <w:b/>
-              </w:rPr>
-              <w:t>Tip varijable</w:t>
-            </w:r>
-          </w:p>
-        </w:tc>
-        <w:tc>
-          <w:tcPr>
-            <w:tcW w:w="3690" w:type="dxa"/>
-            <w:shd w:val="clear" w:color="auto" w:fill="B4C6E7" w:themeFill="accent1" w:themeFillTint="66"/>
-            <w:vAlign w:val="center"/>
-          </w:tcPr>
-          <w:p>
-            <w:pPr>
-              <w:jc w:val="center"/>
-              <w:rPr>
-                <w:b/>
-              </w:rPr>
-            </w:pPr>
-            <w:r>
-              <w:rPr>
-                <w:b/>
-              </w:rPr>
-              <w:t>Dodatne napomene</w:t>
-            </w:r>
-          </w:p>
-        </w:tc>
-      </w:tr>
-      <w:tr>
-        <w:trPr>
-          <w:trHeight w:val="656"/>
-        </w:trPr>
-        <w:sdt>
-          <w:sdtPr>
-            <w:rPr>
-              <w:color w:val="808080" w:themeColor="background1" w:themeShade="80"/>
-            </w:rPr>
             <w:id w:val="-873466058"/>
             <w:placeholder>
               <w:docPart w:val="7ADD542C2B9B42DB99FAA37A14B6BD6B"/>
             </w:placeholder>
           </w:sdtPr>
+          <w:sdtEndPr/>
           <w:sdtContent>
             <w:tc>
               <w:tcPr>
@@ -4075,6 +3774,7 @@
               <w:docPart w:val="7ADD542C2B9B42DB99FAA37A14B6BD6B"/>
             </w:placeholder>
           </w:sdtPr>
+          <w:sdtEndPr/>
           <w:sdtContent>
             <w:tc>
               <w:tcPr>
@@ -4110,6 +3810,7 @@
                   <w14:uncheckedState w14:val="2610" w14:font="MS Gothic"/>
                 </w14:checkbox>
               </w:sdtPr>
+              <w:sdtEndPr/>
               <w:sdtContent>
                 <w:r>
                   <w:rPr>
@@ -4136,6 +3837,7 @@
                   <w14:uncheckedState w14:val="2610" w14:font="MS Gothic"/>
                 </w14:checkbox>
               </w:sdtPr>
+              <w:sdtEndPr/>
               <w:sdtContent>
                 <w:r>
                   <w:rPr>
@@ -4171,6 +3873,7 @@
               <w:docPart w:val="B9D5C9749BC94321865B10B0F34ADC19"/>
             </w:placeholder>
           </w:sdtPr>
+          <w:sdtEndPr/>
           <w:sdtContent>
             <w:tc>
               <w:tcPr>
@@ -4204,6 +3907,7 @@
               <w:docPart w:val="3A9879D9BF2547DDAFF90055F353D5B3"/>
             </w:placeholder>
           </w:sdtPr>
+          <w:sdtEndPr/>
           <w:sdtContent>
             <w:tc>
               <w:tcPr>
@@ -4242,6 +3946,7 @@
                   <w14:uncheckedState w14:val="2610" w14:font="MS Gothic"/>
                 </w14:checkbox>
               </w:sdtPr>
+              <w:sdtEndPr/>
               <w:sdtContent>
                 <w:r>
                   <w:rPr>
@@ -4268,6 +3973,7 @@
                   <w14:uncheckedState w14:val="2610" w14:font="MS Gothic"/>
                 </w14:checkbox>
               </w:sdtPr>
+              <w:sdtEndPr/>
               <w:sdtContent>
                 <w:r>
                   <w:rPr>
@@ -4303,6 +4009,7 @@
               <w:docPart w:val="6C6E9C1E08D641A38AF48FDFEA6AC2CC"/>
             </w:placeholder>
           </w:sdtPr>
+          <w:sdtEndPr/>
           <w:sdtContent>
             <w:tc>
               <w:tcPr>
@@ -4336,6 +4043,7 @@
               <w:docPart w:val="A7AEC91ED02B44B4A0994C55897C1515"/>
             </w:placeholder>
           </w:sdtPr>
+          <w:sdtEndPr/>
           <w:sdtContent>
             <w:tc>
               <w:tcPr>
@@ -4374,6 +4082,7 @@
                   <w14:uncheckedState w14:val="2610" w14:font="MS Gothic"/>
                 </w14:checkbox>
               </w:sdtPr>
+              <w:sdtEndPr/>
               <w:sdtContent>
                 <w:r>
                   <w:rPr>
@@ -4400,6 +4109,7 @@
                   <w14:uncheckedState w14:val="2610" w14:font="MS Gothic"/>
                 </w14:checkbox>
               </w:sdtPr>
+              <w:sdtEndPr/>
               <w:sdtContent>
                 <w:r>
                   <w:rPr>
@@ -4422,1017 +4132,10 @@
         </w:tc>
       </w:tr>
     </w:tbl>
-    <w:p/>
     <w:p>
-      <w:r>
-        <w:rPr>
-          <w:b/>
-        </w:rPr>
-        <w:t>Naziv klase:</w:t>
-      </w:r>
-      <w:r>
-        <w:t xml:space="preserve"> </w:t>
-      </w:r>
-      <w:sdt>
-        <w:sdtPr>
-          <w:id w:val="443509234"/>
-          <w:placeholder>
-            <w:docPart w:val="344CA757C95A466DAB0ADE0B7CB88FF9"/>
-          </w:placeholder>
-        </w:sdtPr>
-        <w:sdtContent>
-          <w:r>
-            <w:t>MailServis</w:t>
-          </w:r>
-        </w:sdtContent>
-      </w:sdt>
-    </w:p>
-    <w:p/>
-    <w:p>
-      <w:pPr>
-        <w:rPr>
-          <w:b/>
-        </w:rPr>
-      </w:pPr>
-      <w:r>
-        <w:rPr>
-          <w:b/>
-        </w:rPr>
-        <w:t>Funkcionalni zahtjevi u kojima klasa učestvuje:</w:t>
-      </w:r>
-    </w:p>
-    <w:p/>
-    <w:sdt>
-      <w:sdtPr>
-        <w:rPr>
-          <w:color w:val="808080" w:themeColor="background1" w:themeShade="80"/>
-        </w:rPr>
-        <w:id w:val="-1179734758"/>
-        <w15:repeatingSection/>
-      </w:sdtPr>
-      <w:sdtContent>
-        <w:sdt>
-          <w:sdtPr>
-            <w:rPr>
-              <w:color w:val="808080" w:themeColor="background1" w:themeShade="80"/>
-            </w:rPr>
-            <w:id w:val="436338955"/>
-            <w:placeholder>
-              <w:docPart w:val="B3CE596C6C2648E7BA6AF73EE9215BF6"/>
-            </w:placeholder>
-            <w15:repeatingSectionItem/>
-          </w:sdtPr>
-          <w:sdtContent>
-            <w:sdt>
-              <w:sdtPr>
-                <w:rPr>
-                  <w:color w:val="808080" w:themeColor="background1" w:themeShade="80"/>
-                </w:rPr>
-                <w:id w:val="1203209670"/>
-                <w:placeholder>
-                  <w:docPart w:val="344CA757C95A466DAB0ADE0B7CB88FF9"/>
-                </w:placeholder>
-              </w:sdtPr>
-              <w:sdtContent>
-                <w:p>
-                  <w:pPr>
-                    <w:rPr>
-                      <w:color w:val="808080" w:themeColor="background1" w:themeShade="80"/>
-                    </w:rPr>
-                  </w:pPr>
-                  <w:r>
-                    <w:rPr>
-                      <w:color w:val="808080" w:themeColor="background1" w:themeShade="80"/>
-                    </w:rPr>
-                    <w:t xml:space="preserve">(FZ br. </w:t>
-                  </w:r>
-                  <w:r>
-                    <w:rPr>
-                      <w:color w:val="808080" w:themeColor="background1" w:themeShade="80"/>
-                    </w:rPr>
-                    <w:t>0</w:t>
-                  </w:r>
-                  <w:r>
-                    <w:rPr>
-                      <w:color w:val="808080" w:themeColor="background1" w:themeShade="80"/>
-                    </w:rPr>
-                    <w:t>4: Slanje dokumenta</w:t>
-                  </w:r>
-                </w:p>
-              </w:sdtContent>
-            </w:sdt>
-          </w:sdtContent>
-        </w:sdt>
-        <w:sdt>
-          <w:sdtPr>
-            <w:rPr>
-              <w:color w:val="808080" w:themeColor="background1" w:themeShade="80"/>
-            </w:rPr>
-            <w:id w:val="1475797225"/>
-            <w:placeholder>
-              <w:docPart w:val="773DE4DF93974A81AE1CF1AE0A5108A3"/>
-            </w:placeholder>
-            <w15:repeatingSectionItem/>
-          </w:sdtPr>
-          <w:sdtEndPr/>
-          <w:sdtContent>
-            <w:p>
-              <w:sdt>
-                <w:sdtPr>
-                  <w:rPr>
-                    <w:color w:val="808080" w:themeColor="background1" w:themeShade="80"/>
-                  </w:rPr>
-                  <w:id w:val="-1477369214"/>
-                  <w:placeholder>
-                    <w:docPart w:val="E1D3A7AFB6B449E8ADB026A0EE13F4FC"/>
-                  </w:placeholder>
-                </w:sdtPr>
-                <w:sdtContent>
-                  <w:r>
-                    <w:rPr>
-                      <w:color w:val="808080" w:themeColor="background1" w:themeShade="80"/>
-                    </w:rPr>
-                    <w:t xml:space="preserve">(FZ br. </w:t>
-                  </w:r>
-                  <w:r>
-                    <w:rPr>
-                      <w:color w:val="808080" w:themeColor="background1" w:themeShade="80"/>
-                    </w:rPr>
-                    <w:t>0</w:t>
-                  </w:r>
-                  <w:r>
-                    <w:rPr>
-                      <w:color w:val="808080" w:themeColor="background1" w:themeShade="80"/>
-                    </w:rPr>
-                    <w:t>6</w:t>
-                  </w:r>
-                  <w:r>
-                    <w:rPr>
-                      <w:color w:val="808080" w:themeColor="background1" w:themeShade="80"/>
-                    </w:rPr>
-                    <w:t>:</w:t>
-                  </w:r>
-                </w:sdtContent>
-              </w:sdt>
-              <w:r>
-                <w:rPr>
-                  <w:color w:val="808080" w:themeColor="background1" w:themeShade="80"/>
-                </w:rPr>
-                <w:t xml:space="preserve"> </w:t>
-              </w:r>
-              <w:r>
-                <w:rPr>
-                  <w:color w:val="808080" w:themeColor="background1" w:themeShade="80"/>
-                </w:rPr>
-                <w:t>Elektronska poruka o isteku dokumenta</w:t>
-              </w:r>
-            </w:p>
-          </w:sdtContent>
-        </w:sdt>
-      </w:sdtContent>
-    </w:sdt>
-    <w:p/>
-    <w:p>
-      <w:pPr>
-        <w:rPr>
-          <w:b/>
-        </w:rPr>
-      </w:pPr>
-      <w:r>
-        <w:rPr>
-          <w:b/>
-        </w:rPr>
-        <w:t>Atributi koje klasa posjeduje:</w:t>
-      </w:r>
-    </w:p>
-    <w:p/>
-    <w:tbl>
-      <w:tblPr>
-        <w:tblStyle w:val="TableGrid"/>
-        <w:tblW w:w="9355" w:type="dxa"/>
-        <w:tblLook w:val="04A0" w:firstRow="1" w:lastRow="0" w:firstColumn="1" w:lastColumn="0" w:noHBand="0" w:noVBand="1"/>
-      </w:tblPr>
-      <w:tblGrid>
-        <w:gridCol w:w="2785"/>
-        <w:gridCol w:w="2880"/>
-        <w:gridCol w:w="3690"/>
-      </w:tblGrid>
-      <w:tr>
-        <w:trPr>
-          <w:trHeight w:val="485"/>
-        </w:trPr>
-        <w:tc>
-          <w:tcPr>
-            <w:tcW w:w="2785" w:type="dxa"/>
-            <w:shd w:val="clear" w:color="auto" w:fill="B4C6E7" w:themeFill="accent1" w:themeFillTint="66"/>
-            <w:vAlign w:val="center"/>
-          </w:tcPr>
-          <w:p>
-            <w:pPr>
-              <w:jc w:val="center"/>
-              <w:rPr>
-                <w:b/>
-              </w:rPr>
-            </w:pPr>
-            <w:r>
-              <w:rPr>
-                <w:b/>
-              </w:rPr>
-              <w:lastRenderedPageBreak/>
-              <w:t>Naziv atributa</w:t>
-            </w:r>
-          </w:p>
-        </w:tc>
-        <w:tc>
-          <w:tcPr>
-            <w:tcW w:w="2880" w:type="dxa"/>
-            <w:shd w:val="clear" w:color="auto" w:fill="B4C6E7" w:themeFill="accent1" w:themeFillTint="66"/>
-            <w:vAlign w:val="center"/>
-          </w:tcPr>
-          <w:p>
-            <w:pPr>
-              <w:jc w:val="center"/>
-              <w:rPr>
-                <w:b/>
-              </w:rPr>
-            </w:pPr>
-            <w:r>
-              <w:rPr>
-                <w:b/>
-              </w:rPr>
-              <w:t>Tip varijable</w:t>
-            </w:r>
-          </w:p>
-        </w:tc>
-        <w:tc>
-          <w:tcPr>
-            <w:tcW w:w="3690" w:type="dxa"/>
-            <w:shd w:val="clear" w:color="auto" w:fill="B4C6E7" w:themeFill="accent1" w:themeFillTint="66"/>
-            <w:vAlign w:val="center"/>
-          </w:tcPr>
-          <w:p>
-            <w:pPr>
-              <w:jc w:val="center"/>
-              <w:rPr>
-                <w:b/>
-              </w:rPr>
-            </w:pPr>
-            <w:r>
-              <w:rPr>
-                <w:b/>
-              </w:rPr>
-              <w:t>Dodatne napomene</w:t>
-            </w:r>
-          </w:p>
-        </w:tc>
-      </w:tr>
-    </w:tbl>
-    <w:p/>
-    <w:p>
-      <w:r>
-        <w:rPr>
-          <w:b/>
-        </w:rPr>
-        <w:t>Naziv klase:</w:t>
-      </w:r>
-      <w:r>
-        <w:t xml:space="preserve"> </w:t>
-      </w:r>
-      <w:sdt>
-        <w:sdtPr>
-          <w:id w:val="-1672179593"/>
-          <w:placeholder>
-            <w:docPart w:val="22FFB2356C4A4400BE8F2B6C6F6345CD"/>
-          </w:placeholder>
-        </w:sdtPr>
-        <w:sdtContent>
-          <w:r>
-            <w:t>DokumentBazaServis</w:t>
-          </w:r>
-        </w:sdtContent>
-      </w:sdt>
-    </w:p>
-    <w:p/>
-    <w:p>
-      <w:pPr>
-        <w:rPr>
-          <w:b/>
-        </w:rPr>
-      </w:pPr>
-      <w:r>
-        <w:rPr>
-          <w:b/>
-        </w:rPr>
-        <w:t>Funkcionalni zahtjevi u kojima klasa učestvuje:</w:t>
-      </w:r>
-    </w:p>
-    <w:p/>
-    <w:sdt>
-      <w:sdtPr>
-        <w:rPr>
-          <w:color w:val="808080" w:themeColor="background1" w:themeShade="80"/>
-        </w:rPr>
-        <w:id w:val="-1879539830"/>
-        <w15:repeatingSection/>
-      </w:sdtPr>
-      <w:sdtContent>
-        <w:sdt>
-          <w:sdtPr>
-            <w:rPr>
-              <w:color w:val="808080" w:themeColor="background1" w:themeShade="80"/>
-            </w:rPr>
-            <w:id w:val="889616091"/>
-            <w:placeholder>
-              <w:docPart w:val="C0AF530ACA0A4A158AB388326E7AF432"/>
-            </w:placeholder>
-            <w15:repeatingSectionItem/>
-          </w:sdtPr>
-          <w:sdtContent>
-            <w:sdt>
-              <w:sdtPr>
-                <w:rPr>
-                  <w:color w:val="808080" w:themeColor="background1" w:themeShade="80"/>
-                </w:rPr>
-                <w:id w:val="335505618"/>
-                <w:placeholder>
-                  <w:docPart w:val="22FFB2356C4A4400BE8F2B6C6F6345CD"/>
-                </w:placeholder>
-              </w:sdtPr>
-              <w:sdtContent>
-                <w:p>
-                  <w:pPr>
-                    <w:rPr>
-                      <w:color w:val="808080" w:themeColor="background1" w:themeShade="80"/>
-                    </w:rPr>
-                  </w:pPr>
-                  <w:r>
-                    <w:rPr>
-                      <w:color w:val="808080" w:themeColor="background1" w:themeShade="80"/>
-                    </w:rPr>
-                    <w:t xml:space="preserve">(FZ br. </w:t>
-                  </w:r>
-                  <w:r>
-                    <w:rPr>
-                      <w:color w:val="808080" w:themeColor="background1" w:themeShade="80"/>
-                    </w:rPr>
-                    <w:t>0</w:t>
-                  </w:r>
-                  <w:r>
-                    <w:rPr>
-                      <w:color w:val="808080" w:themeColor="background1" w:themeShade="80"/>
-                    </w:rPr>
-                    <w:t>2</w:t>
-                  </w:r>
-                  <w:r>
-                    <w:rPr>
-                      <w:color w:val="808080" w:themeColor="background1" w:themeShade="80"/>
-                    </w:rPr>
-                    <w:t xml:space="preserve">: </w:t>
-                  </w:r>
-                  <w:r>
-                    <w:rPr>
-                      <w:color w:val="808080" w:themeColor="background1" w:themeShade="80"/>
-                    </w:rPr>
-                    <w:t>Obrada zahtjeva</w:t>
-                  </w:r>
-                </w:p>
-              </w:sdtContent>
-            </w:sdt>
-          </w:sdtContent>
-        </w:sdt>
-      </w:sdtContent>
-    </w:sdt>
-    <w:p/>
-    <w:p>
-      <w:pPr>
-        <w:rPr>
-          <w:b/>
-        </w:rPr>
-      </w:pPr>
-      <w:r>
-        <w:rPr>
-          <w:b/>
-        </w:rPr>
-        <w:t>Atributi koje klasa posjeduje:</w:t>
-      </w:r>
-    </w:p>
-    <w:p/>
-    <w:tbl>
-      <w:tblPr>
-        <w:tblStyle w:val="TableGrid"/>
-        <w:tblW w:w="9355" w:type="dxa"/>
-        <w:tblLook w:val="04A0" w:firstRow="1" w:lastRow="0" w:firstColumn="1" w:lastColumn="0" w:noHBand="0" w:noVBand="1"/>
-      </w:tblPr>
-      <w:tblGrid>
-        <w:gridCol w:w="2785"/>
-        <w:gridCol w:w="2880"/>
-        <w:gridCol w:w="3690"/>
-      </w:tblGrid>
-      <w:tr>
-        <w:trPr>
-          <w:trHeight w:val="485"/>
-        </w:trPr>
-        <w:tc>
-          <w:tcPr>
-            <w:tcW w:w="2785" w:type="dxa"/>
-            <w:shd w:val="clear" w:color="auto" w:fill="B4C6E7" w:themeFill="accent1" w:themeFillTint="66"/>
-            <w:vAlign w:val="center"/>
-          </w:tcPr>
-          <w:p>
-            <w:pPr>
-              <w:jc w:val="center"/>
-              <w:rPr>
-                <w:b/>
-              </w:rPr>
-            </w:pPr>
-            <w:r>
-              <w:rPr>
-                <w:b/>
-              </w:rPr>
-              <w:t>Naziv atributa</w:t>
-            </w:r>
-          </w:p>
-        </w:tc>
-        <w:tc>
-          <w:tcPr>
-            <w:tcW w:w="2880" w:type="dxa"/>
-            <w:shd w:val="clear" w:color="auto" w:fill="B4C6E7" w:themeFill="accent1" w:themeFillTint="66"/>
-            <w:vAlign w:val="center"/>
-          </w:tcPr>
-          <w:p>
-            <w:pPr>
-              <w:jc w:val="center"/>
-              <w:rPr>
-                <w:b/>
-              </w:rPr>
-            </w:pPr>
-            <w:r>
-              <w:rPr>
-                <w:b/>
-              </w:rPr>
-              <w:t>Tip varijable</w:t>
-            </w:r>
-          </w:p>
-        </w:tc>
-        <w:tc>
-          <w:tcPr>
-            <w:tcW w:w="3690" w:type="dxa"/>
-            <w:shd w:val="clear" w:color="auto" w:fill="B4C6E7" w:themeFill="accent1" w:themeFillTint="66"/>
-            <w:vAlign w:val="center"/>
-          </w:tcPr>
-          <w:p>
-            <w:pPr>
-              <w:jc w:val="center"/>
-              <w:rPr>
-                <w:b/>
-              </w:rPr>
-            </w:pPr>
-            <w:r>
-              <w:rPr>
-                <w:b/>
-              </w:rPr>
-              <w:t>Dodatne napomene</w:t>
-            </w:r>
-          </w:p>
-        </w:tc>
-      </w:tr>
-    </w:tbl>
-    <w:p/>
-    <w:p>
-      <w:r>
-        <w:rPr>
-          <w:b/>
-        </w:rPr>
-        <w:t>Naziv klase:</w:t>
-      </w:r>
-      <w:r>
-        <w:t xml:space="preserve"> </w:t>
-      </w:r>
-      <w:sdt>
-        <w:sdtPr>
-          <w:id w:val="-1915308682"/>
-          <w:placeholder>
-            <w:docPart w:val="E9FF1E00B29E4E6FB4343E5D020D90C8"/>
-          </w:placeholder>
-        </w:sdtPr>
-        <w:sdtContent>
-          <w:r>
-            <w:t>korisnikUposlenik (nasljeđuje Korisnik)</w:t>
-          </w:r>
-        </w:sdtContent>
-      </w:sdt>
-    </w:p>
-    <w:p/>
-    <w:p>
-      <w:pPr>
-        <w:rPr>
-          <w:b/>
-        </w:rPr>
-      </w:pPr>
-      <w:r>
-        <w:rPr>
-          <w:b/>
-        </w:rPr>
-        <w:t>Funkcionalni zahtjevi u kojima klasa učestvuje:</w:t>
-      </w:r>
-    </w:p>
-    <w:p/>
-    <w:sdt>
-      <w:sdtPr>
-        <w:rPr>
-          <w:color w:val="808080" w:themeColor="background1" w:themeShade="80"/>
-        </w:rPr>
-        <w:id w:val="-652907776"/>
-        <w15:repeatingSection/>
-      </w:sdtPr>
-      <w:sdtContent>
-        <w:sdt>
-          <w:sdtPr>
-            <w:rPr>
-              <w:color w:val="808080" w:themeColor="background1" w:themeShade="80"/>
-            </w:rPr>
-            <w:id w:val="968865492"/>
-            <w:placeholder>
-              <w:docPart w:val="32A8FF73F91B42038C784BB100F555BC"/>
-            </w:placeholder>
-            <w15:repeatingSectionItem/>
-          </w:sdtPr>
-          <w:sdtContent>
-            <w:sdt>
-              <w:sdtPr>
-                <w:rPr>
-                  <w:color w:val="808080" w:themeColor="background1" w:themeShade="80"/>
-                </w:rPr>
-                <w:id w:val="1495299660"/>
-                <w:placeholder>
-                  <w:docPart w:val="E9FF1E00B29E4E6FB4343E5D020D90C8"/>
-                </w:placeholder>
-              </w:sdtPr>
-              <w:sdtContent>
-                <w:p>
-                  <w:pPr>
-                    <w:rPr>
-                      <w:color w:val="808080" w:themeColor="background1" w:themeShade="80"/>
-                    </w:rPr>
-                  </w:pPr>
-                  <w:r>
-                    <w:rPr>
-                      <w:color w:val="808080" w:themeColor="background1" w:themeShade="80"/>
-                    </w:rPr>
-                    <w:t xml:space="preserve">(FZ br. </w:t>
-                  </w:r>
-                  <w:r>
-                    <w:rPr>
-                      <w:color w:val="808080" w:themeColor="background1" w:themeShade="80"/>
-                    </w:rPr>
-                    <w:t>0</w:t>
-                  </w:r>
-                  <w:r>
-                    <w:rPr>
-                      <w:color w:val="808080" w:themeColor="background1" w:themeShade="80"/>
-                    </w:rPr>
-                    <w:t>7</w:t>
-                  </w:r>
-                  <w:r>
-                    <w:rPr>
-                      <w:color w:val="808080" w:themeColor="background1" w:themeShade="80"/>
-                    </w:rPr>
-                    <w:t xml:space="preserve">: </w:t>
-                  </w:r>
-                  <w:r>
-                    <w:rPr>
-                      <w:color w:val="808080" w:themeColor="background1" w:themeShade="80"/>
-                    </w:rPr>
-                    <w:t>Kreiranje korisničkog naloga</w:t>
-                  </w:r>
-                </w:p>
-              </w:sdtContent>
-            </w:sdt>
-          </w:sdtContent>
-        </w:sdt>
-        <w:sdt>
-          <w:sdtPr>
-            <w:rPr>
-              <w:color w:val="808080" w:themeColor="background1" w:themeShade="80"/>
-            </w:rPr>
-            <w:id w:val="-1549056280"/>
-            <w:placeholder>
-              <w:docPart w:val="5DEC5CC564EE4894886CF056FCFC2773"/>
-            </w:placeholder>
-            <w15:repeatingSectionItem/>
-          </w:sdtPr>
-          <w:sdtEndPr/>
-          <w:sdtContent>
-            <w:p>
-              <w:pPr>
-                <w:rPr>
-                  <w:color w:val="808080" w:themeColor="background1" w:themeShade="80"/>
-                </w:rPr>
-              </w:pPr>
-              <w:sdt>
-                <w:sdtPr>
-                  <w:rPr>
-                    <w:color w:val="808080" w:themeColor="background1" w:themeShade="80"/>
-                  </w:rPr>
-                  <w:id w:val="-1896814483"/>
-                  <w:placeholder>
-                    <w:docPart w:val="12E359761457427084E01EB7A4E0B167"/>
-                  </w:placeholder>
-                </w:sdtPr>
-                <w:sdtEndPr/>
-                <w:sdtContent>
-                  <w:r>
-                    <w:rPr>
-                      <w:color w:val="808080" w:themeColor="background1" w:themeShade="80"/>
-                    </w:rPr>
-                    <w:t xml:space="preserve">(FZ br. </w:t>
-                  </w:r>
-                  <w:r>
-                    <w:rPr>
-                      <w:color w:val="808080" w:themeColor="background1" w:themeShade="80"/>
-                    </w:rPr>
-                    <w:t>0</w:t>
-                  </w:r>
-                  <w:r>
-                    <w:rPr>
-                      <w:color w:val="808080" w:themeColor="background1" w:themeShade="80"/>
-                    </w:rPr>
-                    <w:t>8: Ažuriranje podataka korisničkog naloga</w:t>
-                  </w:r>
-                </w:sdtContent>
-              </w:sdt>
-            </w:p>
-          </w:sdtContent>
-        </w:sdt>
-      </w:sdtContent>
-    </w:sdt>
-    <w:p/>
-    <w:p>
-      <w:pPr>
-        <w:rPr>
-          <w:b/>
-        </w:rPr>
-      </w:pPr>
-      <w:r>
-        <w:rPr>
-          <w:b/>
-        </w:rPr>
-        <w:t>Atributi koje klasa posjeduje:</w:t>
-      </w:r>
-    </w:p>
-    <w:p/>
-    <w:tbl>
-      <w:tblPr>
-        <w:tblStyle w:val="TableGrid"/>
-        <w:tblW w:w="9355" w:type="dxa"/>
-        <w:tblLook w:val="04A0" w:firstRow="1" w:lastRow="0" w:firstColumn="1" w:lastColumn="0" w:noHBand="0" w:noVBand="1"/>
-      </w:tblPr>
-      <w:tblGrid>
-        <w:gridCol w:w="2785"/>
-        <w:gridCol w:w="2880"/>
-        <w:gridCol w:w="3690"/>
-      </w:tblGrid>
-      <w:tr>
-        <w:trPr>
-          <w:trHeight w:val="485"/>
-        </w:trPr>
-        <w:tc>
-          <w:tcPr>
-            <w:tcW w:w="2785" w:type="dxa"/>
-            <w:shd w:val="clear" w:color="auto" w:fill="B4C6E7" w:themeFill="accent1" w:themeFillTint="66"/>
-            <w:vAlign w:val="center"/>
-          </w:tcPr>
-          <w:p>
-            <w:pPr>
-              <w:jc w:val="center"/>
-              <w:rPr>
-                <w:b/>
-              </w:rPr>
-            </w:pPr>
-            <w:r>
-              <w:rPr>
-                <w:b/>
-              </w:rPr>
-              <w:t>Naziv atributa</w:t>
-            </w:r>
-          </w:p>
-        </w:tc>
-        <w:tc>
-          <w:tcPr>
-            <w:tcW w:w="2880" w:type="dxa"/>
-            <w:shd w:val="clear" w:color="auto" w:fill="B4C6E7" w:themeFill="accent1" w:themeFillTint="66"/>
-            <w:vAlign w:val="center"/>
-          </w:tcPr>
-          <w:p>
-            <w:pPr>
-              <w:jc w:val="center"/>
-              <w:rPr>
-                <w:b/>
-              </w:rPr>
-            </w:pPr>
-            <w:r>
-              <w:rPr>
-                <w:b/>
-              </w:rPr>
-              <w:t>Tip varijable</w:t>
-            </w:r>
-          </w:p>
-        </w:tc>
-        <w:tc>
-          <w:tcPr>
-            <w:tcW w:w="3690" w:type="dxa"/>
-            <w:shd w:val="clear" w:color="auto" w:fill="B4C6E7" w:themeFill="accent1" w:themeFillTint="66"/>
-            <w:vAlign w:val="center"/>
-          </w:tcPr>
-          <w:p>
-            <w:pPr>
-              <w:jc w:val="center"/>
-              <w:rPr>
-                <w:b/>
-              </w:rPr>
-            </w:pPr>
-            <w:r>
-              <w:rPr>
-                <w:b/>
-              </w:rPr>
-              <w:t>Dodatne napomene</w:t>
-            </w:r>
-          </w:p>
-        </w:tc>
-      </w:tr>
-    </w:tbl>
-    <w:p/>
-    <w:p>
-      <w:r>
-        <w:rPr>
-          <w:b/>
-        </w:rPr>
-        <w:t>Naziv klase:</w:t>
-      </w:r>
-      <w:r>
-        <w:t xml:space="preserve"> </w:t>
-      </w:r>
-      <w:sdt>
-        <w:sdtPr>
-          <w:id w:val="32698535"/>
-          <w:placeholder>
-            <w:docPart w:val="D5BE869F25E947B9B930F180EB13DE7E"/>
-          </w:placeholder>
-        </w:sdtPr>
-        <w:sdtContent>
-          <w:r>
-            <w:t>korisnik</w:t>
-          </w:r>
-          <w:r>
-            <w:t>Admin</w:t>
-          </w:r>
-          <w:r>
-            <w:t xml:space="preserve"> (nasljeđuje Korisnik)</w:t>
-          </w:r>
-        </w:sdtContent>
-      </w:sdt>
-    </w:p>
-    <w:p/>
-    <w:p>
-      <w:pPr>
-        <w:rPr>
-          <w:b/>
-        </w:rPr>
-      </w:pPr>
-      <w:r>
-        <w:rPr>
-          <w:b/>
-        </w:rPr>
-        <w:t>Funkcionalni zahtjevi u kojima klasa učestvuje:</w:t>
-      </w:r>
-    </w:p>
-    <w:p/>
-    <w:sdt>
-      <w:sdtPr>
-        <w:rPr>
-          <w:color w:val="808080" w:themeColor="background1" w:themeShade="80"/>
-        </w:rPr>
-        <w:id w:val="-1725440606"/>
-        <w15:repeatingSection/>
-      </w:sdtPr>
-      <w:sdtContent>
-        <w:sdt>
-          <w:sdtPr>
-            <w:rPr>
-              <w:color w:val="808080" w:themeColor="background1" w:themeShade="80"/>
-            </w:rPr>
-            <w:id w:val="-213667508"/>
-            <w:placeholder>
-              <w:docPart w:val="AEFBDF53603C47BC98E0D8C02954AAB6"/>
-            </w:placeholder>
-            <w15:repeatingSectionItem/>
-          </w:sdtPr>
-          <w:sdtContent>
-            <w:sdt>
-              <w:sdtPr>
-                <w:rPr>
-                  <w:color w:val="808080" w:themeColor="background1" w:themeShade="80"/>
-                </w:rPr>
-                <w:id w:val="73873958"/>
-                <w:placeholder>
-                  <w:docPart w:val="D5BE869F25E947B9B930F180EB13DE7E"/>
-                </w:placeholder>
-              </w:sdtPr>
-              <w:sdtContent>
-                <w:p>
-                  <w:pPr>
-                    <w:rPr>
-                      <w:color w:val="808080" w:themeColor="background1" w:themeShade="80"/>
-                    </w:rPr>
-                  </w:pPr>
-                  <w:r>
-                    <w:rPr>
-                      <w:color w:val="808080" w:themeColor="background1" w:themeShade="80"/>
-                    </w:rPr>
-                    <w:t xml:space="preserve">(FZ br. </w:t>
-                  </w:r>
-                  <w:r>
-                    <w:rPr>
-                      <w:color w:val="808080" w:themeColor="background1" w:themeShade="80"/>
-                    </w:rPr>
-                    <w:t>07</w:t>
-                  </w:r>
-                  <w:r>
-                    <w:rPr>
-                      <w:color w:val="808080" w:themeColor="background1" w:themeShade="80"/>
-                    </w:rPr>
-                    <w:t xml:space="preserve">: </w:t>
-                  </w:r>
-                  <w:r>
-                    <w:rPr>
-                      <w:color w:val="808080" w:themeColor="background1" w:themeShade="80"/>
-                    </w:rPr>
-                    <w:t>Kreiranje korisničkog naloga</w:t>
-                  </w:r>
-                </w:p>
-              </w:sdtContent>
-            </w:sdt>
-          </w:sdtContent>
-        </w:sdt>
-        <w:sdt>
-          <w:sdtPr>
-            <w:rPr>
-              <w:color w:val="808080" w:themeColor="background1" w:themeShade="80"/>
-            </w:rPr>
-            <w:id w:val="198521085"/>
-            <w:placeholder>
-              <w:docPart w:val="A516122C27764C4798691647304F662E"/>
-            </w:placeholder>
-            <w15:repeatingSectionItem/>
-          </w:sdtPr>
-          <w:sdtContent>
-            <w:sdt>
-              <w:sdtPr>
-                <w:rPr>
-                  <w:color w:val="808080" w:themeColor="background1" w:themeShade="80"/>
-                </w:rPr>
-                <w:id w:val="-1511902547"/>
-                <w:placeholder>
-                  <w:docPart w:val="6E45C3F8B7804AD29AC0DA55A7CE5DF4"/>
-                </w:placeholder>
-              </w:sdtPr>
-              <w:sdtContent>
-                <w:p>
-                  <w:pPr>
-                    <w:rPr>
-                      <w:color w:val="808080" w:themeColor="background1" w:themeShade="80"/>
-                    </w:rPr>
-                  </w:pPr>
-                  <w:r>
-                    <w:rPr>
-                      <w:color w:val="808080" w:themeColor="background1" w:themeShade="80"/>
-                    </w:rPr>
-                    <w:t xml:space="preserve">(FZ br. </w:t>
-                  </w:r>
-                  <w:r>
-                    <w:rPr>
-                      <w:color w:val="808080" w:themeColor="background1" w:themeShade="80"/>
-                    </w:rPr>
-                    <w:t>08: Ažuriranje podataka korisničkog naloga</w:t>
-                  </w:r>
-                </w:p>
-                <w:p>
-                  <w:pPr>
-                    <w:rPr>
-                      <w:color w:val="808080" w:themeColor="background1" w:themeShade="80"/>
-                    </w:rPr>
-                  </w:pPr>
-                  <w:r>
-                    <w:rPr>
-                      <w:color w:val="808080" w:themeColor="background1" w:themeShade="80"/>
-                    </w:rPr>
-                    <w:t>(FZ br. 09: Kreiranje i dodavanje šablona</w:t>
-                  </w:r>
-                </w:p>
-              </w:sdtContent>
-            </w:sdt>
-          </w:sdtContent>
-        </w:sdt>
-      </w:sdtContent>
-    </w:sdt>
-    <w:p/>
-    <w:p>
-      <w:pPr>
-        <w:rPr>
-          <w:b/>
-        </w:rPr>
-      </w:pPr>
-      <w:r>
-        <w:rPr>
-          <w:b/>
-        </w:rPr>
-        <w:t>Atributi koje klasa posjeduje:</w:t>
-      </w:r>
       <w:bookmarkStart w:id="0" w:name="_GoBack"/>
       <w:bookmarkEnd w:id="0"/>
     </w:p>
-    <w:p/>
-    <w:tbl>
-      <w:tblPr>
-        <w:tblStyle w:val="TableGrid"/>
-        <w:tblW w:w="9355" w:type="dxa"/>
-        <w:tblLook w:val="04A0" w:firstRow="1" w:lastRow="0" w:firstColumn="1" w:lastColumn="0" w:noHBand="0" w:noVBand="1"/>
-      </w:tblPr>
-      <w:tblGrid>
-        <w:gridCol w:w="2785"/>
-        <w:gridCol w:w="2880"/>
-        <w:gridCol w:w="3690"/>
-      </w:tblGrid>
-      <w:tr>
-        <w:trPr>
-          <w:trHeight w:val="485"/>
-        </w:trPr>
-        <w:tc>
-          <w:tcPr>
-            <w:tcW w:w="2785" w:type="dxa"/>
-            <w:shd w:val="clear" w:color="auto" w:fill="B4C6E7" w:themeFill="accent1" w:themeFillTint="66"/>
-            <w:vAlign w:val="center"/>
-          </w:tcPr>
-          <w:p>
-            <w:pPr>
-              <w:jc w:val="center"/>
-              <w:rPr>
-                <w:b/>
-              </w:rPr>
-            </w:pPr>
-            <w:r>
-              <w:rPr>
-                <w:b/>
-              </w:rPr>
-              <w:t>Naziv atributa</w:t>
-            </w:r>
-          </w:p>
-        </w:tc>
-        <w:tc>
-          <w:tcPr>
-            <w:tcW w:w="2880" w:type="dxa"/>
-            <w:shd w:val="clear" w:color="auto" w:fill="B4C6E7" w:themeFill="accent1" w:themeFillTint="66"/>
-            <w:vAlign w:val="center"/>
-          </w:tcPr>
-          <w:p>
-            <w:pPr>
-              <w:jc w:val="center"/>
-              <w:rPr>
-                <w:b/>
-              </w:rPr>
-            </w:pPr>
-            <w:r>
-              <w:rPr>
-                <w:b/>
-              </w:rPr>
-              <w:t>Tip varijable</w:t>
-            </w:r>
-          </w:p>
-        </w:tc>
-        <w:tc>
-          <w:tcPr>
-            <w:tcW w:w="3690" w:type="dxa"/>
-            <w:shd w:val="clear" w:color="auto" w:fill="B4C6E7" w:themeFill="accent1" w:themeFillTint="66"/>
-            <w:vAlign w:val="center"/>
-          </w:tcPr>
-          <w:p>
-            <w:pPr>
-              <w:jc w:val="center"/>
-              <w:rPr>
-                <w:b/>
-              </w:rPr>
-            </w:pPr>
-            <w:r>
-              <w:rPr>
-                <w:b/>
-              </w:rPr>
-              <w:t>Dodatne napomene</w:t>
-            </w:r>
-          </w:p>
-        </w:tc>
-      </w:tr>
-    </w:tbl>
-    <w:p/>
     <w:sectPr>
       <w:headerReference w:type="default" r:id="rId7"/>
       <w:pgSz w:w="12240" w:h="15840"/>
@@ -8364,122 +7067,6 @@
     </w:docPart>
     <w:docPart>
       <w:docPartPr>
-        <w:name w:val="EBA1B9788ECC4710897726AF544631B0"/>
-        <w:category>
-          <w:name w:val="General"/>
-          <w:gallery w:val="placeholder"/>
-        </w:category>
-        <w:types>
-          <w:type w:val="bbPlcHdr"/>
-        </w:types>
-        <w:behaviors>
-          <w:behavior w:val="content"/>
-        </w:behaviors>
-        <w:guid w:val="{87FF6120-D359-4BA7-9146-6468322B7684}"/>
-      </w:docPartPr>
-      <w:docPartBody>
-        <w:p>
-          <w:pPr>
-            <w:pStyle w:val="EBA1B9788ECC4710897726AF544631B0"/>
-          </w:pPr>
-          <w:r>
-            <w:rPr>
-              <w:rStyle w:val="PlaceholderText"/>
-            </w:rPr>
-            <w:t>Click or tap here to enter text.</w:t>
-          </w:r>
-        </w:p>
-      </w:docPartBody>
-    </w:docPart>
-    <w:docPart>
-      <w:docPartPr>
-        <w:name w:val="DB86DA8A18F547D8AD638ABCBCFB4E7A"/>
-        <w:category>
-          <w:name w:val="General"/>
-          <w:gallery w:val="placeholder"/>
-        </w:category>
-        <w:types>
-          <w:type w:val="bbPlcHdr"/>
-        </w:types>
-        <w:behaviors>
-          <w:behavior w:val="content"/>
-        </w:behaviors>
-        <w:guid w:val="{B226342C-8BE2-4710-BB47-E47F528C3EB5}"/>
-      </w:docPartPr>
-      <w:docPartBody>
-        <w:p>
-          <w:pPr>
-            <w:pStyle w:val="DB86DA8A18F547D8AD638ABCBCFB4E7A"/>
-          </w:pPr>
-          <w:r>
-            <w:rPr>
-              <w:rStyle w:val="PlaceholderText"/>
-            </w:rPr>
-            <w:t>Enter any content that you want to repeat, including other content controls. You can also insert this control around table rows in order to repeat parts of a table.</w:t>
-          </w:r>
-        </w:p>
-      </w:docPartBody>
-    </w:docPart>
-    <w:docPart>
-      <w:docPartPr>
-        <w:name w:val="6E07D92942574B37B36843C4693E9870"/>
-        <w:category>
-          <w:name w:val="General"/>
-          <w:gallery w:val="placeholder"/>
-        </w:category>
-        <w:types>
-          <w:type w:val="bbPlcHdr"/>
-        </w:types>
-        <w:behaviors>
-          <w:behavior w:val="content"/>
-        </w:behaviors>
-        <w:guid w:val="{5D07BFBC-D6FD-4FB0-9801-103ABE3E63F0}"/>
-      </w:docPartPr>
-      <w:docPartBody>
-        <w:p>
-          <w:pPr>
-            <w:pStyle w:val="6E07D92942574B37B36843C4693E9870"/>
-          </w:pPr>
-          <w:r>
-            <w:rPr>
-              <w:rStyle w:val="PlaceholderText"/>
-            </w:rPr>
-            <w:t>Click or tap here to enter text.</w:t>
-          </w:r>
-        </w:p>
-      </w:docPartBody>
-    </w:docPart>
-    <w:docPart>
-      <w:docPartPr>
-        <w:name w:val="4A8123BCDA6F4B13ABE0321748A13DB9"/>
-        <w:category>
-          <w:name w:val="General"/>
-          <w:gallery w:val="placeholder"/>
-        </w:category>
-        <w:types>
-          <w:type w:val="bbPlcHdr"/>
-        </w:types>
-        <w:behaviors>
-          <w:behavior w:val="content"/>
-        </w:behaviors>
-        <w:guid w:val="{09FD5761-DD6C-4FA3-A4D6-74DB66107E0C}"/>
-      </w:docPartPr>
-      <w:docPartBody>
-        <w:p>
-          <w:pPr>
-            <w:pStyle w:val="4A8123BCDA6F4B13ABE0321748A13DB9"/>
-          </w:pPr>
-          <w:r>
-            <w:rPr>
-              <w:rStyle w:val="PlaceholderText"/>
-            </w:rPr>
-            <w:t>Click or tap here to enter text.</w:t>
-          </w:r>
-        </w:p>
-      </w:docPartBody>
-    </w:docPart>
-    <w:docPart>
-      <w:docPartPr>
         <w:name w:val="048FF2A1F55B42289866F83D4CC340B5"/>
         <w:category>
           <w:name w:val="General"/>
@@ -8944,122 +7531,6 @@
     </w:docPart>
     <w:docPart>
       <w:docPartPr>
-        <w:name w:val="344CA757C95A466DAB0ADE0B7CB88FF9"/>
-        <w:category>
-          <w:name w:val="General"/>
-          <w:gallery w:val="placeholder"/>
-        </w:category>
-        <w:types>
-          <w:type w:val="bbPlcHdr"/>
-        </w:types>
-        <w:behaviors>
-          <w:behavior w:val="content"/>
-        </w:behaviors>
-        <w:guid w:val="{D32A652E-E3C7-4BEF-AA7F-4C8F8CAFAFF3}"/>
-      </w:docPartPr>
-      <w:docPartBody>
-        <w:p>
-          <w:pPr>
-            <w:pStyle w:val="344CA757C95A466DAB0ADE0B7CB88FF9"/>
-          </w:pPr>
-          <w:r>
-            <w:rPr>
-              <w:rStyle w:val="PlaceholderText"/>
-            </w:rPr>
-            <w:t>Click or tap here to enter text.</w:t>
-          </w:r>
-        </w:p>
-      </w:docPartBody>
-    </w:docPart>
-    <w:docPart>
-      <w:docPartPr>
-        <w:name w:val="B3CE596C6C2648E7BA6AF73EE9215BF6"/>
-        <w:category>
-          <w:name w:val="General"/>
-          <w:gallery w:val="placeholder"/>
-        </w:category>
-        <w:types>
-          <w:type w:val="bbPlcHdr"/>
-        </w:types>
-        <w:behaviors>
-          <w:behavior w:val="content"/>
-        </w:behaviors>
-        <w:guid w:val="{DD14A60C-5985-4AAE-8A56-E229246BD9E7}"/>
-      </w:docPartPr>
-      <w:docPartBody>
-        <w:p>
-          <w:pPr>
-            <w:pStyle w:val="B3CE596C6C2648E7BA6AF73EE9215BF6"/>
-          </w:pPr>
-          <w:r>
-            <w:rPr>
-              <w:rStyle w:val="PlaceholderText"/>
-            </w:rPr>
-            <w:t>Enter any content that you want to repeat, including other content controls. You can also insert this control around table rows in order to repeat parts of a table.</w:t>
-          </w:r>
-        </w:p>
-      </w:docPartBody>
-    </w:docPart>
-    <w:docPart>
-      <w:docPartPr>
-        <w:name w:val="773DE4DF93974A81AE1CF1AE0A5108A3"/>
-        <w:category>
-          <w:name w:val="General"/>
-          <w:gallery w:val="placeholder"/>
-        </w:category>
-        <w:types>
-          <w:type w:val="bbPlcHdr"/>
-        </w:types>
-        <w:behaviors>
-          <w:behavior w:val="content"/>
-        </w:behaviors>
-        <w:guid w:val="{0F7DB8B6-1CAC-443A-A1BC-8CD85A1DF644}"/>
-      </w:docPartPr>
-      <w:docPartBody>
-        <w:p>
-          <w:pPr>
-            <w:pStyle w:val="773DE4DF93974A81AE1CF1AE0A5108A3"/>
-          </w:pPr>
-          <w:r>
-            <w:rPr>
-              <w:rStyle w:val="PlaceholderText"/>
-            </w:rPr>
-            <w:t>Enter any content that you want to repeat, including other content controls. You can also insert this control around table rows in order to repeat parts of a table.</w:t>
-          </w:r>
-        </w:p>
-      </w:docPartBody>
-    </w:docPart>
-    <w:docPart>
-      <w:docPartPr>
-        <w:name w:val="E1D3A7AFB6B449E8ADB026A0EE13F4FC"/>
-        <w:category>
-          <w:name w:val="General"/>
-          <w:gallery w:val="placeholder"/>
-        </w:category>
-        <w:types>
-          <w:type w:val="bbPlcHdr"/>
-        </w:types>
-        <w:behaviors>
-          <w:behavior w:val="content"/>
-        </w:behaviors>
-        <w:guid w:val="{915B84A4-2AAD-4547-83A5-DC92EF0EC61E}"/>
-      </w:docPartPr>
-      <w:docPartBody>
-        <w:p>
-          <w:pPr>
-            <w:pStyle w:val="E1D3A7AFB6B449E8ADB026A0EE13F4FC"/>
-          </w:pPr>
-          <w:r>
-            <w:rPr>
-              <w:rStyle w:val="PlaceholderText"/>
-            </w:rPr>
-            <w:t>Click or tap here to enter text.</w:t>
-          </w:r>
-        </w:p>
-      </w:docPartBody>
-    </w:docPart>
-    <w:docPart>
-      <w:docPartPr>
         <w:name w:val="9745A5E2FCF74F2FB94609D30F601BAD"/>
         <w:category>
           <w:name w:val="General"/>
@@ -9164,296 +7635,6 @@
         <w:p>
           <w:pPr>
             <w:pStyle w:val="AE630460ABC84E45936188716247612A"/>
-          </w:pPr>
-          <w:r>
-            <w:rPr>
-              <w:rStyle w:val="PlaceholderText"/>
-            </w:rPr>
-            <w:t>Click or tap here to enter text.</w:t>
-          </w:r>
-        </w:p>
-      </w:docPartBody>
-    </w:docPart>
-    <w:docPart>
-      <w:docPartPr>
-        <w:name w:val="22FFB2356C4A4400BE8F2B6C6F6345CD"/>
-        <w:category>
-          <w:name w:val="General"/>
-          <w:gallery w:val="placeholder"/>
-        </w:category>
-        <w:types>
-          <w:type w:val="bbPlcHdr"/>
-        </w:types>
-        <w:behaviors>
-          <w:behavior w:val="content"/>
-        </w:behaviors>
-        <w:guid w:val="{BDFC5320-B831-4876-902D-D3B7480BEC25}"/>
-      </w:docPartPr>
-      <w:docPartBody>
-        <w:p>
-          <w:pPr>
-            <w:pStyle w:val="22FFB2356C4A4400BE8F2B6C6F6345CD"/>
-          </w:pPr>
-          <w:r>
-            <w:rPr>
-              <w:rStyle w:val="PlaceholderText"/>
-            </w:rPr>
-            <w:t>Click or tap here to enter text.</w:t>
-          </w:r>
-        </w:p>
-      </w:docPartBody>
-    </w:docPart>
-    <w:docPart>
-      <w:docPartPr>
-        <w:name w:val="C0AF530ACA0A4A158AB388326E7AF432"/>
-        <w:category>
-          <w:name w:val="General"/>
-          <w:gallery w:val="placeholder"/>
-        </w:category>
-        <w:types>
-          <w:type w:val="bbPlcHdr"/>
-        </w:types>
-        <w:behaviors>
-          <w:behavior w:val="content"/>
-        </w:behaviors>
-        <w:guid w:val="{01C18381-3422-4537-AD9E-B52CB81DDC9E}"/>
-      </w:docPartPr>
-      <w:docPartBody>
-        <w:p>
-          <w:pPr>
-            <w:pStyle w:val="C0AF530ACA0A4A158AB388326E7AF432"/>
-          </w:pPr>
-          <w:r>
-            <w:rPr>
-              <w:rStyle w:val="PlaceholderText"/>
-            </w:rPr>
-            <w:t>Enter any content that you want to repeat, including other content controls. You can also insert this control around table rows in order to repeat parts of a table.</w:t>
-          </w:r>
-        </w:p>
-      </w:docPartBody>
-    </w:docPart>
-    <w:docPart>
-      <w:docPartPr>
-        <w:name w:val="E9FF1E00B29E4E6FB4343E5D020D90C8"/>
-        <w:category>
-          <w:name w:val="General"/>
-          <w:gallery w:val="placeholder"/>
-        </w:category>
-        <w:types>
-          <w:type w:val="bbPlcHdr"/>
-        </w:types>
-        <w:behaviors>
-          <w:behavior w:val="content"/>
-        </w:behaviors>
-        <w:guid w:val="{1F9FABB2-7034-483E-A47F-F537F34BA7FA}"/>
-      </w:docPartPr>
-      <w:docPartBody>
-        <w:p>
-          <w:pPr>
-            <w:pStyle w:val="E9FF1E00B29E4E6FB4343E5D020D90C8"/>
-          </w:pPr>
-          <w:r>
-            <w:rPr>
-              <w:rStyle w:val="PlaceholderText"/>
-            </w:rPr>
-            <w:t>Click or tap here to enter text.</w:t>
-          </w:r>
-        </w:p>
-      </w:docPartBody>
-    </w:docPart>
-    <w:docPart>
-      <w:docPartPr>
-        <w:name w:val="32A8FF73F91B42038C784BB100F555BC"/>
-        <w:category>
-          <w:name w:val="General"/>
-          <w:gallery w:val="placeholder"/>
-        </w:category>
-        <w:types>
-          <w:type w:val="bbPlcHdr"/>
-        </w:types>
-        <w:behaviors>
-          <w:behavior w:val="content"/>
-        </w:behaviors>
-        <w:guid w:val="{1F888D46-8E17-4705-8B87-B1D1928C4846}"/>
-      </w:docPartPr>
-      <w:docPartBody>
-        <w:p>
-          <w:pPr>
-            <w:pStyle w:val="32A8FF73F91B42038C784BB100F555BC"/>
-          </w:pPr>
-          <w:r>
-            <w:rPr>
-              <w:rStyle w:val="PlaceholderText"/>
-            </w:rPr>
-            <w:t>Enter any content that you want to repeat, including other content controls. You can also insert this control around table rows in order to repeat parts of a table.</w:t>
-          </w:r>
-        </w:p>
-      </w:docPartBody>
-    </w:docPart>
-    <w:docPart>
-      <w:docPartPr>
-        <w:name w:val="5DEC5CC564EE4894886CF056FCFC2773"/>
-        <w:category>
-          <w:name w:val="General"/>
-          <w:gallery w:val="placeholder"/>
-        </w:category>
-        <w:types>
-          <w:type w:val="bbPlcHdr"/>
-        </w:types>
-        <w:behaviors>
-          <w:behavior w:val="content"/>
-        </w:behaviors>
-        <w:guid w:val="{1DE937BB-F936-441B-B91C-C0094CB6E0F8}"/>
-      </w:docPartPr>
-      <w:docPartBody>
-        <w:p>
-          <w:pPr>
-            <w:pStyle w:val="5DEC5CC564EE4894886CF056FCFC2773"/>
-          </w:pPr>
-          <w:r>
-            <w:rPr>
-              <w:rStyle w:val="PlaceholderText"/>
-            </w:rPr>
-            <w:t>Enter any content that you want to repeat, including other content controls. You can also insert this control around table rows in order to repeat parts of a table.</w:t>
-          </w:r>
-        </w:p>
-      </w:docPartBody>
-    </w:docPart>
-    <w:docPart>
-      <w:docPartPr>
-        <w:name w:val="12E359761457427084E01EB7A4E0B167"/>
-        <w:category>
-          <w:name w:val="General"/>
-          <w:gallery w:val="placeholder"/>
-        </w:category>
-        <w:types>
-          <w:type w:val="bbPlcHdr"/>
-        </w:types>
-        <w:behaviors>
-          <w:behavior w:val="content"/>
-        </w:behaviors>
-        <w:guid w:val="{3E361E15-FA41-4BBC-925A-449418E95BB8}"/>
-      </w:docPartPr>
-      <w:docPartBody>
-        <w:p>
-          <w:pPr>
-            <w:pStyle w:val="12E359761457427084E01EB7A4E0B167"/>
-          </w:pPr>
-          <w:r>
-            <w:rPr>
-              <w:rStyle w:val="PlaceholderText"/>
-            </w:rPr>
-            <w:t>Click or tap here to enter text.</w:t>
-          </w:r>
-        </w:p>
-      </w:docPartBody>
-    </w:docPart>
-    <w:docPart>
-      <w:docPartPr>
-        <w:name w:val="D5BE869F25E947B9B930F180EB13DE7E"/>
-        <w:category>
-          <w:name w:val="General"/>
-          <w:gallery w:val="placeholder"/>
-        </w:category>
-        <w:types>
-          <w:type w:val="bbPlcHdr"/>
-        </w:types>
-        <w:behaviors>
-          <w:behavior w:val="content"/>
-        </w:behaviors>
-        <w:guid w:val="{DE21D8D7-BB1F-44C9-BC09-43F3E27BE642}"/>
-      </w:docPartPr>
-      <w:docPartBody>
-        <w:p>
-          <w:pPr>
-            <w:pStyle w:val="D5BE869F25E947B9B930F180EB13DE7E"/>
-          </w:pPr>
-          <w:r>
-            <w:rPr>
-              <w:rStyle w:val="PlaceholderText"/>
-            </w:rPr>
-            <w:t>Click or tap here to enter text.</w:t>
-          </w:r>
-        </w:p>
-      </w:docPartBody>
-    </w:docPart>
-    <w:docPart>
-      <w:docPartPr>
-        <w:name w:val="AEFBDF53603C47BC98E0D8C02954AAB6"/>
-        <w:category>
-          <w:name w:val="General"/>
-          <w:gallery w:val="placeholder"/>
-        </w:category>
-        <w:types>
-          <w:type w:val="bbPlcHdr"/>
-        </w:types>
-        <w:behaviors>
-          <w:behavior w:val="content"/>
-        </w:behaviors>
-        <w:guid w:val="{132C38FB-6FAB-4306-91F2-633A0E8E34C1}"/>
-      </w:docPartPr>
-      <w:docPartBody>
-        <w:p>
-          <w:pPr>
-            <w:pStyle w:val="AEFBDF53603C47BC98E0D8C02954AAB6"/>
-          </w:pPr>
-          <w:r>
-            <w:rPr>
-              <w:rStyle w:val="PlaceholderText"/>
-            </w:rPr>
-            <w:t>Enter any content that you want to repeat, including other content controls. You can also insert this control around table rows in order to repeat parts of a table.</w:t>
-          </w:r>
-        </w:p>
-      </w:docPartBody>
-    </w:docPart>
-    <w:docPart>
-      <w:docPartPr>
-        <w:name w:val="A516122C27764C4798691647304F662E"/>
-        <w:category>
-          <w:name w:val="General"/>
-          <w:gallery w:val="placeholder"/>
-        </w:category>
-        <w:types>
-          <w:type w:val="bbPlcHdr"/>
-        </w:types>
-        <w:behaviors>
-          <w:behavior w:val="content"/>
-        </w:behaviors>
-        <w:guid w:val="{FF7E3E76-1EB4-4414-8DFB-CC07CF9C144C}"/>
-      </w:docPartPr>
-      <w:docPartBody>
-        <w:p>
-          <w:pPr>
-            <w:pStyle w:val="A516122C27764C4798691647304F662E"/>
-          </w:pPr>
-          <w:r>
-            <w:rPr>
-              <w:rStyle w:val="PlaceholderText"/>
-            </w:rPr>
-            <w:t>Enter any content that you want to repeat, including other content controls. You can also insert this control around table rows in order to repeat parts of a table.</w:t>
-          </w:r>
-        </w:p>
-      </w:docPartBody>
-    </w:docPart>
-    <w:docPart>
-      <w:docPartPr>
-        <w:name w:val="6E45C3F8B7804AD29AC0DA55A7CE5DF4"/>
-        <w:category>
-          <w:name w:val="General"/>
-          <w:gallery w:val="placeholder"/>
-        </w:category>
-        <w:types>
-          <w:type w:val="bbPlcHdr"/>
-        </w:types>
-        <w:behaviors>
-          <w:behavior w:val="content"/>
-        </w:behaviors>
-        <w:guid w:val="{0440A9C4-8C01-48D7-8B62-CA83617C6610}"/>
-      </w:docPartPr>
-      <w:docPartBody>
-        <w:p>
-          <w:pPr>
-            <w:pStyle w:val="6E45C3F8B7804AD29AC0DA55A7CE5DF4"/>
           </w:pPr>
           <w:r>
             <w:rPr>
@@ -9525,6 +7706,7 @@
   <w:rsids>
     <w:rsidRoot w:val="005D05F2"/>
     <w:rsid w:val="00156C0D"/>
+    <w:rsid w:val="00212613"/>
     <w:rsid w:val="003868E4"/>
     <w:rsid w:val="0047577A"/>
     <w:rsid w:val="005726B4"/>
@@ -9536,6 +7718,7 @@
     <w:rsid w:val="009E2CCB"/>
     <w:rsid w:val="00AF1E62"/>
     <w:rsid w:val="00B0334D"/>
+    <w:rsid w:val="00BF1562"/>
     <w:rsid w:val="00CC33B6"/>
     <w:rsid w:val="00E16CE4"/>
     <w:rsid w:val="00E30CB4"/>

</xml_diff>